<commit_message>
Update BGKids Learning - Student Modules.docx
</commit_message>
<xml_diff>
--- a/BGKids Learning Module/BGKids Learning - Student Modules.docx
+++ b/BGKids Learning Module/BGKids Learning - Student Modules.docx
@@ -367,6 +367,7 @@
           <w:p>
             <w:pPr>
               <w:pStyle w:val="Subtitle"/>
+              <w:jc w:val="right"/>
             </w:pPr>
             <w:r>
               <w:rPr>
@@ -1813,13 +1814,13 @@
         </w:rPr>
         <w:lastRenderedPageBreak/>
         <w:drawing>
-          <wp:anchor distT="0" distB="0" distL="114300" distR="114300" simplePos="0" relativeHeight="251724800" behindDoc="0" locked="0" layoutInCell="1" allowOverlap="1" wp14:anchorId="7350BF6D" wp14:editId="4AAA84E0">
+          <wp:anchor distT="0" distB="0" distL="114300" distR="114300" simplePos="0" relativeHeight="251724800" behindDoc="0" locked="0" layoutInCell="1" allowOverlap="1" wp14:anchorId="7350BF6D" wp14:editId="45014587">
             <wp:simplePos x="0" y="0"/>
             <wp:positionH relativeFrom="page">
-              <wp:align>left</wp:align>
+              <wp:posOffset>0</wp:posOffset>
             </wp:positionH>
             <wp:positionV relativeFrom="paragraph">
-              <wp:posOffset>-222481</wp:posOffset>
+              <wp:posOffset>-141415</wp:posOffset>
             </wp:positionV>
             <wp:extent cx="7794422" cy="4647681"/>
             <wp:effectExtent l="0" t="0" r="0" b="635"/>
@@ -1882,16 +1883,16 @@
         <mc:AlternateContent>
           <mc:Choice Requires="wpg">
             <w:drawing>
-              <wp:anchor distT="0" distB="0" distL="114300" distR="114300" simplePos="0" relativeHeight="251700224" behindDoc="1" locked="1" layoutInCell="1" allowOverlap="1" wp14:anchorId="69FD97C3" wp14:editId="0B46270E">
+              <wp:anchor distT="0" distB="0" distL="114300" distR="114300" simplePos="0" relativeHeight="251700224" behindDoc="1" locked="1" layoutInCell="1" allowOverlap="1" wp14:anchorId="69FD97C3" wp14:editId="62075586">
                 <wp:simplePos x="0" y="0"/>
                 <wp:positionH relativeFrom="column">
-                  <wp:posOffset>-692150</wp:posOffset>
+                  <wp:posOffset>-792480</wp:posOffset>
                 </wp:positionH>
                 <wp:positionV relativeFrom="line">
-                  <wp:posOffset>-686435</wp:posOffset>
+                  <wp:posOffset>-690245</wp:posOffset>
                 </wp:positionV>
-                <wp:extent cx="7821295" cy="7783195"/>
-                <wp:effectExtent l="0" t="0" r="8255" b="8255"/>
+                <wp:extent cx="7915910" cy="10093960"/>
+                <wp:effectExtent l="0" t="0" r="8890" b="2540"/>
                 <wp:wrapNone/>
                 <wp:docPr id="29" name="Group 29">
                   <a:extLst xmlns:a="http://schemas.openxmlformats.org/drawingml/2006/main">
@@ -1908,9 +1909,9 @@
                       <wpg:grpSpPr>
                         <a:xfrm>
                           <a:off x="0" y="0"/>
-                          <a:ext cx="7821295" cy="7783195"/>
-                          <a:chOff x="7793" y="152400"/>
-                          <a:chExt cx="7821757" cy="7783200"/>
+                          <a:ext cx="7915910" cy="10093960"/>
+                          <a:chOff x="-87214" y="152400"/>
+                          <a:chExt cx="7916764" cy="9814958"/>
                         </a:xfrm>
                       </wpg:grpSpPr>
                       <wps:wsp>
@@ -1924,8 +1925,8 @@
                         <wps:cNvSpPr/>
                         <wps:spPr>
                           <a:xfrm>
-                            <a:off x="7793" y="152400"/>
-                            <a:ext cx="7792957" cy="7772405"/>
+                            <a:off x="-87214" y="2194953"/>
+                            <a:ext cx="7874189" cy="7772405"/>
                           </a:xfrm>
                           <a:prstGeom prst="rect">
                             <a:avLst/>
@@ -2070,8 +2071,8 @@
           </mc:Choice>
           <mc:Fallback>
             <w:pict>
-              <v:group w14:anchorId="69FD97C3" id="Group 29" o:spid="_x0000_s1030" alt="&quot;&quot;" style="position:absolute;margin-left:-54.5pt;margin-top:-54.05pt;width:615.85pt;height:612.85pt;z-index:-251616256;mso-position-vertical-relative:line;mso-width-relative:margin;mso-height-relative:margin" coordorigin="77,1524" coordsize="78217,77832" o:gfxdata="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">
-                <v:rect id="Rectangle 11" o:spid="_x0000_s1031" alt="&quot;&quot;" style="position:absolute;left:77;top:1524;width:77930;height:77724;visibility:visible;mso-wrap-style:square;v-text-anchor:bottom" o:gfxdata="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" fillcolor="#6a3b68 [3208]" stroked="f" strokeweight="1pt">
+              <v:group w14:anchorId="69FD97C3" id="Group 29" o:spid="_x0000_s1030" alt="&quot;&quot;" style="position:absolute;margin-left:-62.4pt;margin-top:-54.35pt;width:623.3pt;height:794.8pt;z-index:-251616256;mso-position-vertical-relative:line;mso-width-relative:margin;mso-height-relative:margin" coordorigin="-872,1524" coordsize="79167,98149" o:gfxdata="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">
+                <v:rect id="Rectangle 11" o:spid="_x0000_s1031" alt="&quot;&quot;" style="position:absolute;left:-872;top:21949;width:78741;height:77724;visibility:visible;mso-wrap-style:square;v-text-anchor:bottom" o:gfxdata="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" fillcolor="#6a3b68 [3208]" stroked="f" strokeweight="1pt">
                   <v:textbox>
                     <w:txbxContent>
                       <w:p/>
@@ -2152,7 +2153,91 @@
                 <w:sz w:val="72"/>
                 <w:szCs w:val="144"/>
               </w:rPr>
-              <w:t>(Menjadi Penurut)</w:t>
+              <w:t>(Menjadi P</w:t>
+            </w:r>
+            <w:r>
+              <w:rPr>
+                <w:sz w:val="72"/>
+                <w:szCs w:val="144"/>
+              </w:rPr>
+              <w:t xml:space="preserve"> </w:t>
+            </w:r>
+            <w:r>
+              <w:rPr>
+                <w:sz w:val="72"/>
+                <w:szCs w:val="144"/>
+              </w:rPr>
+              <w:t>e</w:t>
+            </w:r>
+            <w:r>
+              <w:rPr>
+                <w:sz w:val="72"/>
+                <w:szCs w:val="144"/>
+              </w:rPr>
+              <w:t xml:space="preserve"> </w:t>
+            </w:r>
+            <w:r>
+              <w:rPr>
+                <w:sz w:val="72"/>
+                <w:szCs w:val="144"/>
+              </w:rPr>
+              <w:t>n</w:t>
+            </w:r>
+            <w:r>
+              <w:rPr>
+                <w:sz w:val="72"/>
+                <w:szCs w:val="144"/>
+              </w:rPr>
+              <w:t xml:space="preserve"> </w:t>
+            </w:r>
+            <w:r>
+              <w:rPr>
+                <w:sz w:val="72"/>
+                <w:szCs w:val="144"/>
+              </w:rPr>
+              <w:t>u</w:t>
+            </w:r>
+            <w:r>
+              <w:rPr>
+                <w:sz w:val="72"/>
+                <w:szCs w:val="144"/>
+              </w:rPr>
+              <w:t xml:space="preserve"> </w:t>
+            </w:r>
+            <w:r>
+              <w:rPr>
+                <w:sz w:val="72"/>
+                <w:szCs w:val="144"/>
+              </w:rPr>
+              <w:t>r</w:t>
+            </w:r>
+            <w:r>
+              <w:rPr>
+                <w:sz w:val="72"/>
+                <w:szCs w:val="144"/>
+              </w:rPr>
+              <w:t xml:space="preserve"> </w:t>
+            </w:r>
+            <w:r>
+              <w:rPr>
+                <w:sz w:val="72"/>
+                <w:szCs w:val="144"/>
+              </w:rPr>
+              <w:t>u</w:t>
+            </w:r>
+            <w:r>
+              <w:rPr>
+                <w:sz w:val="72"/>
+                <w:szCs w:val="144"/>
+              </w:rPr>
+              <w:t xml:space="preserve"> </w:t>
+            </w:r>
+            <w:r>
+              <w:rPr>
+                <w:sz w:val="72"/>
+                <w:szCs w:val="144"/>
+              </w:rPr>
+              <w:t>t)</w:t>
             </w:r>
           </w:p>
         </w:tc>
@@ -2192,174 +2277,9 @@
       </w:tr>
     </w:tbl>
     <w:p/>
-    <w:p>
-      <w:pPr>
-        <w:spacing w:after="0"/>
-      </w:pPr>
-      <w:r>
-        <w:rPr>
-          <w:noProof/>
-        </w:rPr>
-        <w:lastRenderedPageBreak/>
-        <mc:AlternateContent>
-          <mc:Choice Requires="wpg">
-            <w:drawing>
-              <wp:anchor distT="0" distB="0" distL="114300" distR="114300" simplePos="0" relativeHeight="251695104" behindDoc="1" locked="1" layoutInCell="1" allowOverlap="1" wp14:anchorId="5527560D" wp14:editId="1694220B">
-                <wp:simplePos x="0" y="0"/>
-                <wp:positionH relativeFrom="column">
-                  <wp:posOffset>4303395</wp:posOffset>
-                </wp:positionH>
-                <wp:positionV relativeFrom="line">
-                  <wp:posOffset>-628650</wp:posOffset>
-                </wp:positionV>
-                <wp:extent cx="2784475" cy="10058400"/>
-                <wp:effectExtent l="0" t="0" r="0" b="0"/>
-                <wp:wrapNone/>
-                <wp:docPr id="31" name="Group 31">
-                  <a:extLst xmlns:a="http://schemas.openxmlformats.org/drawingml/2006/main">
-                    <a:ext uri="{C183D7F6-B498-43B3-948B-1728B52AA6E4}">
-                      <adec:decorative xmlns:adec="http://schemas.microsoft.com/office/drawing/2017/decorative" val="1"/>
-                    </a:ext>
-                  </a:extLst>
-                </wp:docPr>
-                <wp:cNvGraphicFramePr/>
-                <a:graphic xmlns:a="http://schemas.openxmlformats.org/drawingml/2006/main">
-                  <a:graphicData uri="http://schemas.microsoft.com/office/word/2010/wordprocessingGroup">
-                    <wpg:wgp>
-                      <wpg:cNvGrpSpPr/>
-                      <wpg:grpSpPr>
-                        <a:xfrm>
-                          <a:off x="0" y="0"/>
-                          <a:ext cx="2784475" cy="10058400"/>
-                          <a:chOff x="352382" y="-161941"/>
-                          <a:chExt cx="2782018" cy="10127484"/>
-                        </a:xfrm>
-                        <a:solidFill>
-                          <a:schemeClr val="accent4">
-                            <a:lumMod val="60000"/>
-                            <a:lumOff val="40000"/>
-                          </a:schemeClr>
-                        </a:solidFill>
-                      </wpg:grpSpPr>
-                      <wps:wsp>
-                        <wps:cNvPr id="17" name="Rectangle 17">
-                          <a:extLst>
-                            <a:ext uri="{C183D7F6-B498-43B3-948B-1728B52AA6E4}">
-                              <adec:decorative xmlns:adec="http://schemas.microsoft.com/office/drawing/2017/decorative" val="1"/>
-                            </a:ext>
-                          </a:extLst>
-                        </wps:cNvPr>
-                        <wps:cNvSpPr/>
-                        <wps:spPr>
-                          <a:xfrm>
-                            <a:off x="352382" y="-161941"/>
-                            <a:ext cx="2782018" cy="2957660"/>
-                          </a:xfrm>
-                          <a:prstGeom prst="rect">
-                            <a:avLst/>
-                          </a:prstGeom>
-                          <a:grpFill/>
-                          <a:ln>
-                            <a:noFill/>
-                          </a:ln>
-                        </wps:spPr>
-                        <wps:style>
-                          <a:lnRef idx="2">
-                            <a:schemeClr val="accent1">
-                              <a:shade val="50000"/>
-                            </a:schemeClr>
-                          </a:lnRef>
-                          <a:fillRef idx="1">
-                            <a:schemeClr val="accent1"/>
-                          </a:fillRef>
-                          <a:effectRef idx="0">
-                            <a:schemeClr val="accent1"/>
-                          </a:effectRef>
-                          <a:fontRef idx="minor">
-                            <a:schemeClr val="lt1"/>
-                          </a:fontRef>
-                        </wps:style>
-                        <wps:bodyPr rot="0" spcFirstLastPara="0" vertOverflow="overflow" horzOverflow="overflow" vert="horz" wrap="square" lIns="91440" tIns="45720" rIns="91440" bIns="45720" numCol="1" spcCol="0" rtlCol="0" fromWordArt="0" anchor="ctr" anchorCtr="0" forceAA="0" compatLnSpc="1">
-                          <a:prstTxWarp prst="textNoShape">
-                            <a:avLst/>
-                          </a:prstTxWarp>
-                          <a:noAutofit/>
-                        </wps:bodyPr>
-                      </wps:wsp>
-                      <wps:wsp>
-                        <wps:cNvPr id="18" name="Rectangle 18">
-                          <a:extLst>
-                            <a:ext uri="{C183D7F6-B498-43B3-948B-1728B52AA6E4}">
-                              <adec:decorative xmlns:adec="http://schemas.microsoft.com/office/drawing/2017/decorative" val="1"/>
-                            </a:ext>
-                          </a:extLst>
-                        </wps:cNvPr>
-                        <wps:cNvSpPr/>
-                        <wps:spPr>
-                          <a:xfrm>
-                            <a:off x="352382" y="4752331"/>
-                            <a:ext cx="2782017" cy="5213212"/>
-                          </a:xfrm>
-                          <a:prstGeom prst="rect">
-                            <a:avLst/>
-                          </a:prstGeom>
-                          <a:grpFill/>
-                          <a:ln>
-                            <a:noFill/>
-                          </a:ln>
-                        </wps:spPr>
-                        <wps:style>
-                          <a:lnRef idx="2">
-                            <a:schemeClr val="accent1">
-                              <a:shade val="50000"/>
-                            </a:schemeClr>
-                          </a:lnRef>
-                          <a:fillRef idx="1">
-                            <a:schemeClr val="accent1"/>
-                          </a:fillRef>
-                          <a:effectRef idx="0">
-                            <a:schemeClr val="accent1"/>
-                          </a:effectRef>
-                          <a:fontRef idx="minor">
-                            <a:schemeClr val="lt1"/>
-                          </a:fontRef>
-                        </wps:style>
-                        <wps:bodyPr rot="0" spcFirstLastPara="0" vertOverflow="overflow" horzOverflow="overflow" vert="horz" wrap="square" lIns="91440" tIns="45720" rIns="91440" bIns="45720" numCol="1" spcCol="0" rtlCol="0" fromWordArt="0" anchor="ctr" anchorCtr="0" forceAA="0" compatLnSpc="1">
-                          <a:prstTxWarp prst="textNoShape">
-                            <a:avLst/>
-                          </a:prstTxWarp>
-                          <a:noAutofit/>
-                        </wps:bodyPr>
-                      </wps:wsp>
-                    </wpg:wgp>
-                  </a:graphicData>
-                </a:graphic>
-                <wp14:sizeRelH relativeFrom="margin">
-                  <wp14:pctWidth>0</wp14:pctWidth>
-                </wp14:sizeRelH>
-                <wp14:sizeRelV relativeFrom="margin">
-                  <wp14:pctHeight>0</wp14:pctHeight>
-                </wp14:sizeRelV>
-              </wp:anchor>
-            </w:drawing>
-          </mc:Choice>
-          <mc:Fallback>
-            <w:pict>
-              <v:group w14:anchorId="3B2838AE" id="Group 31" o:spid="_x0000_s1026" alt="&quot;&quot;" style="position:absolute;margin-left:338.85pt;margin-top:-49.5pt;width:219.25pt;height:11in;z-index:-251621376;mso-position-vertical-relative:line;mso-width-relative:margin;mso-height-relative:margin" coordorigin="3523,-1619" coordsize="27820,101274" o:gfxdata="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">
-                <v:rect id="Rectangle 17" o:spid="_x0000_s1027" alt="&quot;&quot;" style="position:absolute;left:3523;top:-1619;width:27821;height:29576;visibility:visible;mso-wrap-style:square;v-text-anchor:middle" o:gfxdata="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" filled="f" stroked="f" strokeweight="1pt"/>
-                <v:rect id="Rectangle 18" o:spid="_x0000_s1028" alt="&quot;&quot;" style="position:absolute;left:3523;top:47523;width:27820;height:52132;visibility:visible;mso-wrap-style:square;v-text-anchor:middle" o:gfxdata="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" filled="f" stroked="f" strokeweight="1pt"/>
-                <w10:wrap anchory="line"/>
-                <w10:anchorlock/>
-              </v:group>
-            </w:pict>
-          </mc:Fallback>
-        </mc:AlternateContent>
-      </w:r>
-    </w:p>
-    <w:p/>
     <w:tbl>
       <w:tblPr>
-        <w:tblW w:w="5000" w:type="pct"/>
+        <w:tblW w:w="8930" w:type="pct"/>
         <w:tblCellMar>
           <w:left w:w="0" w:type="dxa"/>
           <w:right w:w="0" w:type="dxa"/>
@@ -2367,9 +2287,8 @@
         <w:tblLook w:val="04A0" w:firstRow="1" w:lastRow="0" w:firstColumn="1" w:lastColumn="0" w:noHBand="0" w:noVBand="1"/>
       </w:tblPr>
       <w:tblGrid>
-        <w:gridCol w:w="3188"/>
-        <w:gridCol w:w="3188"/>
-        <w:gridCol w:w="3704"/>
+        <w:gridCol w:w="7655"/>
+        <w:gridCol w:w="10348"/>
       </w:tblGrid>
       <w:tr>
         <w:trPr>
@@ -2377,9 +2296,7 @@
         </w:trPr>
         <w:tc>
           <w:tcPr>
-            <w:tcW w:w="6376" w:type="dxa"/>
-            <w:gridSpan w:val="2"/>
-            <w:vMerge w:val="restart"/>
+            <w:tcW w:w="7655" w:type="dxa"/>
           </w:tcPr>
           <w:p>
             <w:pPr>
@@ -2387,10 +2304,7 @@
             </w:pPr>
             <w:r>
               <w:lastRenderedPageBreak/>
-              <w:t xml:space="preserve">TOPIC </w:t>
-            </w:r>
-            <w:r>
-              <w:t>OVERVIEW</w:t>
+              <w:t>TOPIC OVERVIEW</w:t>
             </w:r>
           </w:p>
           <w:p>
@@ -2704,10 +2618,7 @@
               <w:pStyle w:val="Heading1"/>
             </w:pPr>
             <w:r>
-              <w:t xml:space="preserve">TUJUAN </w:t>
-            </w:r>
-            <w:r>
-              <w:t>PEMBELAJARAN</w:t>
+              <w:t>TUJUAN PEMBELAJARAN</w:t>
             </w:r>
           </w:p>
           <w:p>
@@ -2720,19 +2631,7 @@
               <w:rPr>
                 <w:noProof/>
               </w:rPr>
-              <w:t>[…</w:t>
-            </w:r>
-            <w:r>
-              <w:rPr>
-                <w:noProof/>
-              </w:rPr>
-              <w:t>Always remember Krsna….</w:t>
-            </w:r>
-            <w:r>
-              <w:rPr>
-                <w:noProof/>
-              </w:rPr>
-              <w:t>]</w:t>
+              <w:t>[…Always remember Krsna….]</w:t>
             </w:r>
           </w:p>
           <w:p>
@@ -2761,7 +2660,7 @@
           </w:p>
           <w:p>
             <w:pPr>
-              <w:pStyle w:val="Introduction"/>
+              <w:pStyle w:val="ListBullet"/>
               <w:rPr>
                 <w:noProof/>
               </w:rPr>
@@ -2770,7 +2669,7 @@
         </w:tc>
         <w:tc>
           <w:tcPr>
-            <w:tcW w:w="3704" w:type="dxa"/>
+            <w:tcW w:w="10348" w:type="dxa"/>
           </w:tcPr>
           <w:p>
             <w:pPr>
@@ -2786,17 +2685,25 @@
                 <w:noProof/>
               </w:rPr>
               <w:drawing>
-                <wp:anchor distT="0" distB="0" distL="114300" distR="114300" simplePos="0" relativeHeight="251725824" behindDoc="0" locked="0" layoutInCell="1" allowOverlap="1" wp14:anchorId="358030B6" wp14:editId="5D59EB73">
+                <wp:anchor distT="0" distB="0" distL="114300" distR="114300" simplePos="0" relativeHeight="251725824" behindDoc="1" locked="0" layoutInCell="1" allowOverlap="1" wp14:anchorId="358030B6" wp14:editId="78BC5726">
                   <wp:simplePos x="0" y="0"/>
-                  <wp:positionH relativeFrom="column">
-                    <wp:posOffset>246149</wp:posOffset>
+                  <wp:positionH relativeFrom="page">
+                    <wp:posOffset>243609</wp:posOffset>
                   </wp:positionH>
                   <wp:positionV relativeFrom="paragraph">
-                    <wp:posOffset>1415126</wp:posOffset>
+                    <wp:posOffset>2201166</wp:posOffset>
                   </wp:positionV>
-                  <wp:extent cx="2796251" cy="2330980"/>
-                  <wp:effectExtent l="0" t="0" r="4445" b="0"/>
-                  <wp:wrapNone/>
+                  <wp:extent cx="2179955" cy="1816735"/>
+                  <wp:effectExtent l="0" t="0" r="0" b="0"/>
+                  <wp:wrapTight wrapText="bothSides">
+                    <wp:wrapPolygon edited="0">
+                      <wp:start x="0" y="0"/>
+                      <wp:lineTo x="0" y="21290"/>
+                      <wp:lineTo x="21329" y="21290"/>
+                      <wp:lineTo x="21329" y="0"/>
+                      <wp:lineTo x="0" y="0"/>
+                    </wp:wrapPolygon>
+                  </wp:wrapTight>
                   <wp:docPr id="8" name="Picture 8"/>
                   <wp:cNvGraphicFramePr>
                     <a:graphicFrameLocks xmlns:a="http://schemas.openxmlformats.org/drawingml/2006/main" noChangeAspect="1"/>
@@ -2826,7 +2733,7 @@
                         <pic:spPr bwMode="auto">
                           <a:xfrm>
                             <a:off x="0" y="0"/>
-                            <a:ext cx="2813290" cy="2345184"/>
+                            <a:ext cx="2179955" cy="1816735"/>
                           </a:xfrm>
                           <a:prstGeom prst="rect">
                             <a:avLst/>
@@ -2848,52 +2755,168 @@
                 </wp:anchor>
               </w:drawing>
             </w:r>
-          </w:p>
-        </w:tc>
-      </w:tr>
-      <w:tr>
-        <w:trPr>
-          <w:trHeight w:val="4241"/>
-        </w:trPr>
-        <w:tc>
-          <w:tcPr>
-            <w:tcW w:w="6376" w:type="dxa"/>
-            <w:vMerge/>
-          </w:tcPr>
-          <w:p/>
-        </w:tc>
-        <w:tc>
-          <w:tcPr>
-            <w:tcW w:w="3704" w:type="dxa"/>
-            <w:gridSpan w:val="2"/>
-            <w:tcMar>
-              <w:left w:w="737" w:type="dxa"/>
-            </w:tcMar>
-          </w:tcPr>
-          <w:p>
-            <w:pPr>
-              <w:pStyle w:val="Quote3"/>
-              <w:rPr>
-                <w:strike/>
-              </w:rPr>
-            </w:pPr>
-          </w:p>
-        </w:tc>
-      </w:tr>
-      <w:tr>
-        <w:tc>
-          <w:tcPr>
-            <w:tcW w:w="6376" w:type="dxa"/>
-            <w:vMerge/>
-          </w:tcPr>
-          <w:p/>
-        </w:tc>
-        <w:tc>
-          <w:tcPr>
-            <w:tcW w:w="3704" w:type="dxa"/>
-            <w:gridSpan w:val="2"/>
-          </w:tcPr>
-          <w:p/>
+            <w:r>
+              <w:t xml:space="preserve">  </w:t>
+            </w:r>
+            <w:r>
+              <w:rPr>
+                <w:noProof/>
+              </w:rPr>
+              <mc:AlternateContent>
+                <mc:Choice Requires="wpg">
+                  <w:drawing>
+                    <wp:anchor distT="0" distB="0" distL="114300" distR="114300" simplePos="0" relativeHeight="251734016" behindDoc="1" locked="1" layoutInCell="1" allowOverlap="1" wp14:anchorId="3919C07F" wp14:editId="00AD5F8F">
+                      <wp:simplePos x="0" y="0"/>
+                      <wp:positionH relativeFrom="margin">
+                        <wp:posOffset>1281430</wp:posOffset>
+                      </wp:positionH>
+                      <wp:positionV relativeFrom="line">
+                        <wp:posOffset>-956945</wp:posOffset>
+                      </wp:positionV>
+                      <wp:extent cx="1091565" cy="10069830"/>
+                      <wp:effectExtent l="0" t="0" r="0" b="7620"/>
+                      <wp:wrapNone/>
+                      <wp:docPr id="31" name="Group 31">
+                        <a:extLst xmlns:a="http://schemas.openxmlformats.org/drawingml/2006/main">
+                          <a:ext uri="{C183D7F6-B498-43B3-948B-1728B52AA6E4}">
+                            <adec:decorative xmlns:adec="http://schemas.microsoft.com/office/drawing/2017/decorative" val="1"/>
+                          </a:ext>
+                        </a:extLst>
+                      </wp:docPr>
+                      <wp:cNvGraphicFramePr/>
+                      <a:graphic xmlns:a="http://schemas.openxmlformats.org/drawingml/2006/main">
+                        <a:graphicData uri="http://schemas.microsoft.com/office/word/2010/wordprocessingGroup">
+                          <wpg:wgp>
+                            <wpg:cNvGrpSpPr/>
+                            <wpg:grpSpPr>
+                              <a:xfrm>
+                                <a:off x="0" y="0"/>
+                                <a:ext cx="1091565" cy="10069830"/>
+                                <a:chOff x="352382" y="-161942"/>
+                                <a:chExt cx="2782018" cy="10127485"/>
+                              </a:xfrm>
+                              <a:solidFill>
+                                <a:schemeClr val="accent4">
+                                  <a:lumMod val="60000"/>
+                                  <a:lumOff val="40000"/>
+                                </a:schemeClr>
+                              </a:solidFill>
+                            </wpg:grpSpPr>
+                            <wps:wsp>
+                              <wps:cNvPr id="17" name="Rectangle 17">
+                                <a:extLst>
+                                  <a:ext uri="{C183D7F6-B498-43B3-948B-1728B52AA6E4}">
+                                    <adec:decorative xmlns:adec="http://schemas.microsoft.com/office/drawing/2017/decorative" val="1"/>
+                                  </a:ext>
+                                </a:extLst>
+                              </wps:cNvPr>
+                              <wps:cNvSpPr/>
+                              <wps:spPr>
+                                <a:xfrm>
+                                  <a:off x="352382" y="-161942"/>
+                                  <a:ext cx="2782018" cy="3426907"/>
+                                </a:xfrm>
+                                <a:prstGeom prst="rect">
+                                  <a:avLst/>
+                                </a:prstGeom>
+                                <a:grpFill/>
+                                <a:ln>
+                                  <a:noFill/>
+                                </a:ln>
+                              </wps:spPr>
+                              <wps:style>
+                                <a:lnRef idx="2">
+                                  <a:schemeClr val="accent1">
+                                    <a:shade val="50000"/>
+                                  </a:schemeClr>
+                                </a:lnRef>
+                                <a:fillRef idx="1">
+                                  <a:schemeClr val="accent1"/>
+                                </a:fillRef>
+                                <a:effectRef idx="0">
+                                  <a:schemeClr val="accent1"/>
+                                </a:effectRef>
+                                <a:fontRef idx="minor">
+                                  <a:schemeClr val="lt1"/>
+                                </a:fontRef>
+                              </wps:style>
+                              <wps:bodyPr rot="0" spcFirstLastPara="0" vertOverflow="overflow" horzOverflow="overflow" vert="horz" wrap="square" lIns="91440" tIns="45720" rIns="91440" bIns="45720" numCol="1" spcCol="0" rtlCol="0" fromWordArt="0" anchor="ctr" anchorCtr="0" forceAA="0" compatLnSpc="1">
+                                <a:prstTxWarp prst="textNoShape">
+                                  <a:avLst/>
+                                </a:prstTxWarp>
+                                <a:noAutofit/>
+                              </wps:bodyPr>
+                            </wps:wsp>
+                            <wps:wsp>
+                              <wps:cNvPr id="18" name="Rectangle 18">
+                                <a:extLst>
+                                  <a:ext uri="{C183D7F6-B498-43B3-948B-1728B52AA6E4}">
+                                    <adec:decorative xmlns:adec="http://schemas.microsoft.com/office/drawing/2017/decorative" val="1"/>
+                                  </a:ext>
+                                </a:extLst>
+                              </wps:cNvPr>
+                              <wps:cNvSpPr/>
+                              <wps:spPr>
+                                <a:xfrm>
+                                  <a:off x="352382" y="4752331"/>
+                                  <a:ext cx="2782017" cy="5213212"/>
+                                </a:xfrm>
+                                <a:prstGeom prst="rect">
+                                  <a:avLst/>
+                                </a:prstGeom>
+                                <a:grpFill/>
+                                <a:ln>
+                                  <a:noFill/>
+                                </a:ln>
+                              </wps:spPr>
+                              <wps:style>
+                                <a:lnRef idx="2">
+                                  <a:schemeClr val="accent1">
+                                    <a:shade val="50000"/>
+                                  </a:schemeClr>
+                                </a:lnRef>
+                                <a:fillRef idx="1">
+                                  <a:schemeClr val="accent1"/>
+                                </a:fillRef>
+                                <a:effectRef idx="0">
+                                  <a:schemeClr val="accent1"/>
+                                </a:effectRef>
+                                <a:fontRef idx="minor">
+                                  <a:schemeClr val="lt1"/>
+                                </a:fontRef>
+                              </wps:style>
+                              <wps:bodyPr rot="0" spcFirstLastPara="0" vertOverflow="overflow" horzOverflow="overflow" vert="horz" wrap="square" lIns="91440" tIns="45720" rIns="91440" bIns="45720" numCol="1" spcCol="0" rtlCol="0" fromWordArt="0" anchor="ctr" anchorCtr="0" forceAA="0" compatLnSpc="1">
+                                <a:prstTxWarp prst="textNoShape">
+                                  <a:avLst/>
+                                </a:prstTxWarp>
+                                <a:noAutofit/>
+                              </wps:bodyPr>
+                            </wps:wsp>
+                          </wpg:wgp>
+                        </a:graphicData>
+                      </a:graphic>
+                      <wp14:sizeRelH relativeFrom="margin">
+                        <wp14:pctWidth>0</wp14:pctWidth>
+                      </wp14:sizeRelH>
+                      <wp14:sizeRelV relativeFrom="margin">
+                        <wp14:pctHeight>0</wp14:pctHeight>
+                      </wp14:sizeRelV>
+                    </wp:anchor>
+                  </w:drawing>
+                </mc:Choice>
+                <mc:Fallback>
+                  <w:pict>
+                    <v:group w14:anchorId="49CC0AA9" id="Group 31" o:spid="_x0000_s1026" alt="&quot;&quot;" style="position:absolute;margin-left:100.9pt;margin-top:-75.35pt;width:85.95pt;height:792.9pt;z-index:-251582464;mso-position-horizontal-relative:margin;mso-position-vertical-relative:line;mso-width-relative:margin;mso-height-relative:margin" coordorigin="3523,-1619" coordsize="27820,101274" o:gfxdata="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">
+                      <v:rect id="Rectangle 17" o:spid="_x0000_s1027" alt="&quot;&quot;" style="position:absolute;left:3523;top:-1619;width:27821;height:34268;visibility:visible;mso-wrap-style:square;v-text-anchor:middle" o:gfxdata="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" filled="f" stroked="f" strokeweight="1pt"/>
+                      <v:rect id="Rectangle 18" o:spid="_x0000_s1028" alt="&quot;&quot;" style="position:absolute;left:3523;top:47523;width:27820;height:52132;visibility:visible;mso-wrap-style:square;v-text-anchor:middle" o:gfxdata="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" filled="f" stroked="f" strokeweight="1pt"/>
+                      <w10:wrap anchorx="margin" anchory="line"/>
+                      <w10:anchorlock/>
+                    </v:group>
+                  </w:pict>
+                </mc:Fallback>
+              </mc:AlternateContent>
+            </w:r>
+          </w:p>
         </w:tc>
       </w:tr>
     </w:tbl>
@@ -2901,9 +2924,24 @@
     <w:p/>
     <w:p>
       <w:pPr>
+        <w:rPr>
+          <w:rFonts w:asciiTheme="majorHAnsi" w:eastAsiaTheme="majorEastAsia" w:hAnsiTheme="majorHAnsi" w:cstheme="majorBidi"/>
+          <w:b/>
+          <w:color w:val="CB5577" w:themeColor="accent3"/>
+          <w:sz w:val="40"/>
+          <w:szCs w:val="32"/>
+        </w:rPr>
+      </w:pPr>
+      <w:r>
+        <w:br w:type="page"/>
+      </w:r>
+    </w:p>
+    <w:p>
+      <w:pPr>
         <w:pStyle w:val="Heading1"/>
       </w:pPr>
       <w:r>
+        <w:lastRenderedPageBreak/>
         <w:t xml:space="preserve">BGITA </w:t>
       </w:r>
       <w:r>
@@ -3291,18 +3329,7 @@
           <w:sz w:val="29"/>
           <w:szCs w:val="29"/>
         </w:rPr>
-        <w:t>Just try to learn the truth by approaching a spiritual master. Inquire from him submissively and render service unto him. The self-</w:t>
-      </w:r>
-      <w:r>
-        <w:rPr>
-          <w:rStyle w:val="Strong"/>
-          <w:rFonts w:ascii="Noto Serif" w:hAnsi="Noto Serif" w:cs="Noto Serif"/>
-          <w:color w:val="1D1601"/>
-          <w:sz w:val="29"/>
-          <w:szCs w:val="29"/>
-        </w:rPr>
-        <w:lastRenderedPageBreak/>
-        <w:t>realized souls can impart knowledge unto you because they have seen the truth.</w:t>
+        <w:t>Just try to learn the truth by approaching a spiritual master. Inquire from him submissively and render service unto him. The self-realized souls can impart knowledge unto you because they have seen the truth.</w:t>
       </w:r>
     </w:p>
     <w:p>
@@ -3381,6 +3408,10 @@
     </w:p>
     <w:p>
       <w:r>
+        <w:rPr>
+          <w:noProof/>
+        </w:rPr>
+        <w:lastRenderedPageBreak/>
         <w:drawing>
           <wp:anchor distT="0" distB="0" distL="114300" distR="114300" simplePos="0" relativeHeight="251731968" behindDoc="0" locked="0" layoutInCell="1" allowOverlap="1" wp14:anchorId="1BF9EE67" wp14:editId="0A92C801">
             <wp:simplePos x="0" y="0"/>
@@ -3522,7 +3553,6 @@
     </w:p>
     <w:p>
       <w:r>
-        <w:lastRenderedPageBreak/>
         <w:t xml:space="preserve">Stelah beberapa waktu berlalu dan angsa muda tetap menikmasi kesenangan hidup diphon tepi danau tersebut, tanpa disadari tumbuhan merambat itupun telah mejulur samapi ke atas Mendekati sarang mereka. Suatu Ketika, Ketika angsa-angsa muda itu terbang jauh dari sarangnya, ada seorang pemburu yg datang untuk menangkap mereka. Si Pemburu naik memanjat pohon dengan memegang tumbuhan merambat tersebut. Dia memasang jaring perangkap disana. Dan Ketika angsa tersebut datang mrekapun terperangkap semua kedalam jarring si pemburu. Mrekapun </w:t>
       </w:r>
       <w:r>
@@ -3540,7 +3570,11 @@
     </w:p>
     <w:p>
       <w:r>
-        <w:t>Kesokan harinya si pemburu datang dan mengambil angsa yang telah tertanggkap tersebut. Setelah turun dr pohon, Si pemburu berkata…”Aduhh… apa yg terjadi, ternyata angsa-angsa ini sudah mati semua.” Melihat angsa-angsa itu tidk bergerak, si pemburupun melepaskan satu per satu angsa itu dari jarringnya dan menaruhnya di atas rumput. Setelah semua angka dikluarkn dri jaringnya, ternyata angsa-angsa itu terbang berhamburan ksana-kmari. Ternyata angsa itu berpura-pura mati supya bisa kluar dari jarring si pemburu.</w:t>
+        <w:t xml:space="preserve">Kesokan harinya si pemburu datang dan mengambil angsa yang telah tertanggkap tersebut. Setelah turun dr pohon, Si pemburu berkata…”Aduhh… apa yg terjadi, ternyata angsa-angsa ini sudah mati semua.” Melihat angsa-angsa itu tidk bergerak, si pemburupun melepaskan satu per satu angsa itu dari </w:t>
+      </w:r>
+      <w:r>
+        <w:lastRenderedPageBreak/>
+        <w:t>jarringnya dan menaruhnya di atas rumput. Setelah semua angka dikluarkn dri jaringnya, ternyata angsa-angsa itu terbang berhamburan ksana-kmari. Ternyata angsa itu berpura-pura mati supya bisa kluar dari jarring si pemburu.</w:t>
       </w:r>
     </w:p>
     <w:p>
@@ -4136,7 +4170,6 @@
       </w:r>
     </w:p>
     <w:p/>
-    <w:p/>
     <w:p>
       <w:pPr>
         <w:pStyle w:val="Introduction"/>
@@ -4190,6 +4223,9 @@
         <w:jc w:val="center"/>
       </w:pPr>
       <w:r>
+        <w:rPr>
+          <w:noProof/>
+        </w:rPr>
         <w:drawing>
           <wp:inline distT="0" distB="0" distL="0" distR="0" wp14:anchorId="16276D49" wp14:editId="36EA3DEC">
             <wp:extent cx="2126140" cy="1338681"/>
@@ -4227,6 +4263,9 @@
         </w:drawing>
       </w:r>
       <w:r>
+        <w:rPr>
+          <w:noProof/>
+        </w:rPr>
         <w:drawing>
           <wp:inline distT="0" distB="0" distL="0" distR="0" wp14:anchorId="52EDDD91" wp14:editId="767EA5E9">
             <wp:extent cx="2039247" cy="1369314"/>
@@ -4264,6 +4303,9 @@
         </w:drawing>
       </w:r>
       <w:r>
+        <w:rPr>
+          <w:noProof/>
+        </w:rPr>
         <w:drawing>
           <wp:inline distT="0" distB="0" distL="0" distR="0" wp14:anchorId="58D194BC" wp14:editId="08641428">
             <wp:extent cx="1844192" cy="1355370"/>
@@ -4314,6 +4356,9 @@
         </w:rPr>
       </w:pPr>
       <w:r>
+        <w:rPr>
+          <w:noProof/>
+        </w:rPr>
         <w:drawing>
           <wp:inline distT="0" distB="0" distL="0" distR="0" wp14:anchorId="1F8EE6DF" wp14:editId="6A81E07A">
             <wp:extent cx="1850746" cy="1393589"/>
@@ -4351,6 +4396,9 @@
         </w:drawing>
       </w:r>
       <w:r>
+        <w:rPr>
+          <w:noProof/>
+        </w:rPr>
         <w:drawing>
           <wp:inline distT="0" distB="0" distL="0" distR="0" wp14:anchorId="2EA728D3" wp14:editId="262B745F">
             <wp:extent cx="1492300" cy="1423069"/>
@@ -4394,6 +4442,9 @@
         <w:t xml:space="preserve"> </w:t>
       </w:r>
       <w:r>
+        <w:rPr>
+          <w:noProof/>
+        </w:rPr>
         <w:drawing>
           <wp:inline distT="0" distB="0" distL="0" distR="0" wp14:anchorId="495FF448" wp14:editId="6D3646CE">
             <wp:extent cx="2350541" cy="1445209"/>
@@ -4453,7 +4504,6 @@
         <w:rPr>
           <w:noProof/>
         </w:rPr>
-        <w:lastRenderedPageBreak/>
         <w:drawing>
           <wp:inline distT="0" distB="0" distL="0" distR="0" wp14:anchorId="6E22CE56" wp14:editId="0A3D16BC">
             <wp:extent cx="2034838" cy="1368627"/>
@@ -4497,6 +4547,9 @@
         <w:t xml:space="preserve"> </w:t>
       </w:r>
       <w:r>
+        <w:rPr>
+          <w:noProof/>
+        </w:rPr>
         <w:drawing>
           <wp:inline distT="0" distB="0" distL="0" distR="0" wp14:anchorId="57C4CC3F" wp14:editId="6ECCD049">
             <wp:extent cx="1945843" cy="1345452"/>
@@ -4534,6 +4587,9 @@
         </w:drawing>
       </w:r>
       <w:r>
+        <w:rPr>
+          <w:noProof/>
+        </w:rPr>
         <w:drawing>
           <wp:inline distT="0" distB="0" distL="0" distR="0" wp14:anchorId="3357706F" wp14:editId="537619C7">
             <wp:extent cx="1953159" cy="1332661"/>
@@ -4590,27 +4646,7 @@
           <w:sz w:val="29"/>
           <w:szCs w:val="29"/>
         </w:rPr>
-        <w:t>mayādhyakṣeṇa prakṛtiḥ</w:t>
-      </w:r>
-      <w:r>
-        <w:rPr>
-          <w:rStyle w:val="Emphasis"/>
-          <w:rFonts w:ascii="Noto Serif" w:hAnsi="Noto Serif" w:cs="Noto Serif"/>
-          <w:color w:val="1D1601"/>
-          <w:sz w:val="29"/>
-          <w:szCs w:val="29"/>
-        </w:rPr>
-        <w:t xml:space="preserve">   </w:t>
-      </w:r>
-      <w:r>
-        <w:rPr>
-          <w:rStyle w:val="Emphasis"/>
-          <w:rFonts w:ascii="Noto Serif" w:hAnsi="Noto Serif" w:cs="Noto Serif"/>
-          <w:color w:val="1D1601"/>
-          <w:sz w:val="29"/>
-          <w:szCs w:val="29"/>
-        </w:rPr>
-        <w:t>sūyate sa-carācaram</w:t>
+        <w:t>mayādhyakṣeṇa prakṛtiḥ   sūyate sa-carācaram</w:t>
       </w:r>
       <w:r>
         <w:rPr>
@@ -4631,27 +4667,7 @@
           <w:sz w:val="29"/>
           <w:szCs w:val="29"/>
         </w:rPr>
-        <w:t>hetunānena kaunteya</w:t>
-      </w:r>
-      <w:r>
-        <w:rPr>
-          <w:rStyle w:val="Emphasis"/>
-          <w:rFonts w:ascii="Noto Serif" w:hAnsi="Noto Serif" w:cs="Noto Serif"/>
-          <w:color w:val="1D1601"/>
-          <w:sz w:val="29"/>
-          <w:szCs w:val="29"/>
-        </w:rPr>
-        <w:t xml:space="preserve">   </w:t>
-      </w:r>
-      <w:r>
-        <w:rPr>
-          <w:rStyle w:val="Emphasis"/>
-          <w:rFonts w:ascii="Noto Serif" w:hAnsi="Noto Serif" w:cs="Noto Serif"/>
-          <w:color w:val="1D1601"/>
-          <w:sz w:val="29"/>
-          <w:szCs w:val="29"/>
-        </w:rPr>
-        <w:t>jagad viparivartate</w:t>
+        <w:t>hetunānena kaunteya   jagad viparivartate</w:t>
       </w:r>
     </w:p>
     <w:p>
@@ -4790,7 +4806,9 @@
         <w:jc w:val="center"/>
       </w:pPr>
       <w:r>
-        <w:lastRenderedPageBreak/>
+        <w:rPr>
+          <w:noProof/>
+        </w:rPr>
         <w:drawing>
           <wp:inline distT="0" distB="0" distL="0" distR="0" wp14:anchorId="605772D8" wp14:editId="1F09BEC4">
             <wp:extent cx="2099462" cy="1525390"/>
@@ -4831,6 +4849,9 @@
         <w:t xml:space="preserve">     </w:t>
       </w:r>
       <w:r>
+        <w:rPr>
+          <w:noProof/>
+        </w:rPr>
         <w:drawing>
           <wp:inline distT="0" distB="0" distL="0" distR="0" wp14:anchorId="670B29F9" wp14:editId="1024CE36">
             <wp:extent cx="2221457" cy="1552575"/>
@@ -4875,6 +4896,7 @@
         <w:jc w:val="center"/>
       </w:pPr>
       <w:r>
+        <w:lastRenderedPageBreak/>
         <w:t>Seperti halnya seseorang melanggar perintah atau peraturan negara maka dia dikurung didalam penjara. Begitu juga jika seseorang melanggar perintah-perintah Tuhan, maka dia juga dihukum, dikurung dan ditempatkan di dunia material ini.</w:t>
       </w:r>
     </w:p>
@@ -4885,6 +4907,9 @@
         <w:jc w:val="center"/>
       </w:pPr>
       <w:r>
+        <w:rPr>
+          <w:noProof/>
+        </w:rPr>
         <w:drawing>
           <wp:inline distT="0" distB="0" distL="0" distR="0" wp14:anchorId="681EE056" wp14:editId="15F73110">
             <wp:extent cx="2721254" cy="1771650"/>
@@ -4928,6 +4953,9 @@
         <w:t xml:space="preserve"> </w:t>
       </w:r>
       <w:r>
+        <w:rPr>
+          <w:noProof/>
+        </w:rPr>
         <w:drawing>
           <wp:inline distT="0" distB="0" distL="0" distR="0" wp14:anchorId="47876425" wp14:editId="1413F2E5">
             <wp:extent cx="1252673" cy="1765897"/>
@@ -5158,19 +5186,50 @@
             <w:tcW w:w="3356" w:type="dxa"/>
           </w:tcPr>
           <w:p>
-            <w:r>
+            <w:pPr>
+              <w:jc w:val="center"/>
+              <w:rPr>
+                <w:color w:val="FF0000"/>
+              </w:rPr>
+            </w:pPr>
+            <w:r>
+              <w:rPr>
+                <w:color w:val="FF0000"/>
+              </w:rPr>
               <w:t>Tata tertib dan Lampu Lalu-Lintas di Jalan Raya</w:t>
             </w:r>
           </w:p>
-          <w:p/>
-          <w:p/>
-          <w:p/>
+          <w:p>
+            <w:pPr>
+              <w:jc w:val="center"/>
+            </w:pPr>
+            <w:r>
+              <w:t>(Peraturan Pemerintah)</w:t>
+            </w:r>
+          </w:p>
+          <w:p>
+            <w:pPr>
+              <w:jc w:val="center"/>
+            </w:pPr>
+          </w:p>
+          <w:p>
+            <w:pPr>
+              <w:jc w:val="center"/>
+            </w:pPr>
+          </w:p>
         </w:tc>
         <w:tc>
           <w:tcPr>
             <w:tcW w:w="3357" w:type="dxa"/>
           </w:tcPr>
           <w:p>
+            <w:pPr>
+              <w:pStyle w:val="ListParagraph"/>
+              <w:numPr>
+                <w:ilvl w:val="0"/>
+                <w:numId w:val="33"/>
+              </w:numPr>
+            </w:pPr>
             <w:r>
               <w:t>Berjalan/berkendaraan di jalan dengan selamat</w:t>
             </w:r>
@@ -5182,8 +5241,15 @@
             </w:r>
           </w:p>
           <w:p>
-            <w:r>
-              <w:t>…</w:t>
+            <w:pPr>
+              <w:pStyle w:val="ListParagraph"/>
+              <w:numPr>
+                <w:ilvl w:val="0"/>
+                <w:numId w:val="33"/>
+              </w:numPr>
+            </w:pPr>
+            <w:r>
+              <w:t>______________________</w:t>
             </w:r>
           </w:p>
         </w:tc>
@@ -5227,7 +5293,7 @@
               </w:numPr>
             </w:pPr>
             <w:r>
-              <w:t>…</w:t>
+              <w:t>______________________</w:t>
             </w:r>
           </w:p>
         </w:tc>
@@ -5238,19 +5304,51 @@
             <w:tcW w:w="3356" w:type="dxa"/>
           </w:tcPr>
           <w:p>
-            <w:r>
+            <w:pPr>
+              <w:jc w:val="center"/>
+              <w:rPr>
+                <w:color w:val="FF0000"/>
+              </w:rPr>
+            </w:pPr>
+            <w:r>
+              <w:rPr>
+                <w:color w:val="FF0000"/>
+              </w:rPr>
               <w:t>Aturan pada saat ujian kelas: Tidak boleh mencontek</w:t>
             </w:r>
           </w:p>
-          <w:p/>
+          <w:p>
+            <w:pPr>
+              <w:jc w:val="center"/>
+            </w:pPr>
+            <w:r>
+              <w:t>(Peraturan Sekolah)</w:t>
+            </w:r>
+          </w:p>
+          <w:p>
+            <w:pPr>
+              <w:jc w:val="center"/>
+            </w:pPr>
+          </w:p>
         </w:tc>
         <w:tc>
           <w:tcPr>
             <w:tcW w:w="3357" w:type="dxa"/>
           </w:tcPr>
           <w:p>
-            <w:r>
-              <w:t>…</w:t>
+            <w:pPr>
+              <w:jc w:val="center"/>
+            </w:pPr>
+            <w:r>
+              <w:t>______________________</w:t>
+            </w:r>
+          </w:p>
+          <w:p>
+            <w:pPr>
+              <w:jc w:val="center"/>
+            </w:pPr>
+            <w:r>
+              <w:t>______________________</w:t>
             </w:r>
           </w:p>
         </w:tc>
@@ -5259,8 +5357,19 @@
             <w:tcW w:w="3357" w:type="dxa"/>
           </w:tcPr>
           <w:p>
-            <w:r>
-              <w:t>…</w:t>
+            <w:pPr>
+              <w:jc w:val="center"/>
+            </w:pPr>
+            <w:r>
+              <w:t>______________________</w:t>
+            </w:r>
+          </w:p>
+          <w:p>
+            <w:pPr>
+              <w:jc w:val="center"/>
+            </w:pPr>
+            <w:r>
+              <w:t>______________________</w:t>
             </w:r>
           </w:p>
         </w:tc>
@@ -5271,24 +5380,57 @@
             <w:tcW w:w="3356" w:type="dxa"/>
           </w:tcPr>
           <w:p>
-            <w:r>
+            <w:pPr>
+              <w:jc w:val="center"/>
+              <w:rPr>
+                <w:color w:val="FF0000"/>
+              </w:rPr>
+            </w:pPr>
+            <w:r>
+              <w:rPr>
+                <w:color w:val="FF0000"/>
+              </w:rPr>
               <w:t>Memakan makanan secukupnya sesuai dengan kemampuan kita mencerna</w:t>
             </w:r>
           </w:p>
           <w:p>
-            <w:r>
-              <w:t>(Alam)</w:t>
-            </w:r>
-          </w:p>
-          <w:p/>
+            <w:pPr>
+              <w:jc w:val="center"/>
+            </w:pPr>
+            <w:r>
+              <w:t>(Alam</w:t>
+            </w:r>
+            <w:r>
+              <w:t>/Badan</w:t>
+            </w:r>
+            <w:r>
+              <w:t>)</w:t>
+            </w:r>
+          </w:p>
+          <w:p>
+            <w:pPr>
+              <w:jc w:val="center"/>
+            </w:pPr>
+          </w:p>
         </w:tc>
         <w:tc>
           <w:tcPr>
             <w:tcW w:w="3357" w:type="dxa"/>
           </w:tcPr>
           <w:p>
-            <w:r>
-              <w:t>…</w:t>
+            <w:pPr>
+              <w:jc w:val="center"/>
+            </w:pPr>
+            <w:r>
+              <w:t>______________________</w:t>
+            </w:r>
+          </w:p>
+          <w:p>
+            <w:pPr>
+              <w:jc w:val="center"/>
+            </w:pPr>
+            <w:r>
+              <w:t>______________________</w:t>
             </w:r>
           </w:p>
         </w:tc>
@@ -5297,8 +5439,19 @@
             <w:tcW w:w="3357" w:type="dxa"/>
           </w:tcPr>
           <w:p>
-            <w:r>
-              <w:t>…</w:t>
+            <w:pPr>
+              <w:jc w:val="center"/>
+            </w:pPr>
+            <w:r>
+              <w:t>______________________</w:t>
+            </w:r>
+          </w:p>
+          <w:p>
+            <w:pPr>
+              <w:jc w:val="center"/>
+            </w:pPr>
+            <w:r>
+              <w:t>______________________</w:t>
             </w:r>
           </w:p>
         </w:tc>
@@ -5309,24 +5462,56 @@
             <w:tcW w:w="3356" w:type="dxa"/>
           </w:tcPr>
           <w:p>
-            <w:r>
+            <w:pPr>
+              <w:jc w:val="center"/>
+              <w:rPr>
+                <w:color w:val="FF0000"/>
+              </w:rPr>
+            </w:pPr>
+            <w:r>
+              <w:rPr>
+                <w:color w:val="FF0000"/>
+              </w:rPr>
               <w:t>Seseorang tidak boleh membunuh mahkluk hidup lain</w:t>
             </w:r>
           </w:p>
           <w:p>
+            <w:pPr>
+              <w:jc w:val="center"/>
+            </w:pPr>
             <w:r>
               <w:t>(Alam)</w:t>
             </w:r>
           </w:p>
-          <w:p/>
+          <w:p>
+            <w:pPr>
+              <w:jc w:val="center"/>
+            </w:pPr>
+          </w:p>
+          <w:p>
+            <w:pPr>
+              <w:jc w:val="center"/>
+            </w:pPr>
+          </w:p>
         </w:tc>
         <w:tc>
           <w:tcPr>
             <w:tcW w:w="3357" w:type="dxa"/>
           </w:tcPr>
           <w:p>
-            <w:r>
-              <w:t>…</w:t>
+            <w:pPr>
+              <w:jc w:val="center"/>
+            </w:pPr>
+            <w:r>
+              <w:t>______________________</w:t>
+            </w:r>
+          </w:p>
+          <w:p>
+            <w:pPr>
+              <w:jc w:val="center"/>
+            </w:pPr>
+            <w:r>
+              <w:t>______________________</w:t>
             </w:r>
           </w:p>
         </w:tc>
@@ -5335,8 +5520,19 @@
             <w:tcW w:w="3357" w:type="dxa"/>
           </w:tcPr>
           <w:p>
-            <w:r>
-              <w:t>…</w:t>
+            <w:pPr>
+              <w:jc w:val="center"/>
+            </w:pPr>
+            <w:r>
+              <w:t>______________________</w:t>
+            </w:r>
+          </w:p>
+          <w:p>
+            <w:pPr>
+              <w:jc w:val="center"/>
+            </w:pPr>
+            <w:r>
+              <w:t>______________________</w:t>
             </w:r>
           </w:p>
         </w:tc>
@@ -5347,24 +5543,51 @@
             <w:tcW w:w="3356" w:type="dxa"/>
           </w:tcPr>
           <w:p>
-            <w:r>
+            <w:pPr>
+              <w:jc w:val="center"/>
+              <w:rPr>
+                <w:color w:val="FF0000"/>
+              </w:rPr>
+            </w:pPr>
+            <w:r>
+              <w:rPr>
+                <w:color w:val="FF0000"/>
+              </w:rPr>
               <w:t>Tidur lebih awal dan bangun lebih awal membuat kita sehat, sejahtera dan bijaksana.</w:t>
             </w:r>
           </w:p>
           <w:p>
+            <w:pPr>
+              <w:jc w:val="center"/>
+            </w:pPr>
             <w:r>
               <w:t>(Alam/Badan)</w:t>
             </w:r>
           </w:p>
-          <w:p/>
+          <w:p>
+            <w:pPr>
+              <w:jc w:val="center"/>
+            </w:pPr>
+          </w:p>
         </w:tc>
         <w:tc>
           <w:tcPr>
             <w:tcW w:w="3357" w:type="dxa"/>
           </w:tcPr>
           <w:p>
-            <w:r>
-              <w:t>…</w:t>
+            <w:pPr>
+              <w:jc w:val="center"/>
+            </w:pPr>
+            <w:r>
+              <w:t>______________________</w:t>
+            </w:r>
+          </w:p>
+          <w:p>
+            <w:pPr>
+              <w:jc w:val="center"/>
+            </w:pPr>
+            <w:r>
+              <w:t>______________________</w:t>
             </w:r>
           </w:p>
         </w:tc>
@@ -5373,8 +5596,19 @@
             <w:tcW w:w="3357" w:type="dxa"/>
           </w:tcPr>
           <w:p>
-            <w:r>
-              <w:t>…</w:t>
+            <w:pPr>
+              <w:jc w:val="center"/>
+            </w:pPr>
+            <w:r>
+              <w:t>______________________</w:t>
+            </w:r>
+          </w:p>
+          <w:p>
+            <w:pPr>
+              <w:jc w:val="center"/>
+            </w:pPr>
+            <w:r>
+              <w:t>______________________</w:t>
             </w:r>
           </w:p>
         </w:tc>
@@ -5385,24 +5619,51 @@
             <w:tcW w:w="3356" w:type="dxa"/>
           </w:tcPr>
           <w:p>
-            <w:r>
+            <w:pPr>
+              <w:jc w:val="center"/>
+              <w:rPr>
+                <w:color w:val="FF0000"/>
+              </w:rPr>
+            </w:pPr>
+            <w:r>
+              <w:rPr>
+                <w:color w:val="FF0000"/>
+              </w:rPr>
               <w:t>Selalu memuji dan mengaggungkan kemuliaan Tuhan.</w:t>
             </w:r>
           </w:p>
           <w:p>
+            <w:pPr>
+              <w:jc w:val="center"/>
+            </w:pPr>
             <w:r>
               <w:t>(Ajaran Sri Caitanya Mahaprabhu)</w:t>
             </w:r>
           </w:p>
-          <w:p/>
+          <w:p>
+            <w:pPr>
+              <w:jc w:val="center"/>
+            </w:pPr>
+          </w:p>
         </w:tc>
         <w:tc>
           <w:tcPr>
             <w:tcW w:w="3357" w:type="dxa"/>
           </w:tcPr>
           <w:p>
-            <w:r>
-              <w:t>…</w:t>
+            <w:pPr>
+              <w:jc w:val="center"/>
+            </w:pPr>
+            <w:r>
+              <w:t>______________________</w:t>
+            </w:r>
+          </w:p>
+          <w:p>
+            <w:pPr>
+              <w:jc w:val="center"/>
+            </w:pPr>
+            <w:r>
+              <w:t>______________________</w:t>
             </w:r>
           </w:p>
         </w:tc>
@@ -5411,8 +5672,19 @@
             <w:tcW w:w="3357" w:type="dxa"/>
           </w:tcPr>
           <w:p>
-            <w:r>
-              <w:t>…</w:t>
+            <w:pPr>
+              <w:jc w:val="center"/>
+            </w:pPr>
+            <w:r>
+              <w:t>______________________</w:t>
+            </w:r>
+          </w:p>
+          <w:p>
+            <w:pPr>
+              <w:jc w:val="center"/>
+            </w:pPr>
+            <w:r>
+              <w:t>______________________</w:t>
             </w:r>
           </w:p>
         </w:tc>
@@ -5423,24 +5695,51 @@
             <w:tcW w:w="3356" w:type="dxa"/>
           </w:tcPr>
           <w:p>
-            <w:r>
+            <w:pPr>
+              <w:jc w:val="center"/>
+              <w:rPr>
+                <w:color w:val="FF0000"/>
+              </w:rPr>
+            </w:pPr>
+            <w:r>
+              <w:rPr>
+                <w:color w:val="FF0000"/>
+              </w:rPr>
               <w:t>Selalu berbicara jujur dengan kata-kata yang baik dan menyenangkan dan tidak membuat orang tersinggung.</w:t>
             </w:r>
           </w:p>
           <w:p>
+            <w:pPr>
+              <w:jc w:val="center"/>
+            </w:pPr>
             <w:r>
               <w:t>(Bg. 17.15)</w:t>
             </w:r>
           </w:p>
-          <w:p/>
+          <w:p>
+            <w:pPr>
+              <w:jc w:val="center"/>
+            </w:pPr>
+          </w:p>
         </w:tc>
         <w:tc>
           <w:tcPr>
             <w:tcW w:w="3357" w:type="dxa"/>
           </w:tcPr>
           <w:p>
-            <w:r>
-              <w:t>…</w:t>
+            <w:pPr>
+              <w:jc w:val="center"/>
+            </w:pPr>
+            <w:r>
+              <w:t>______________________</w:t>
+            </w:r>
+          </w:p>
+          <w:p>
+            <w:pPr>
+              <w:jc w:val="center"/>
+            </w:pPr>
+            <w:r>
+              <w:t>______________________</w:t>
             </w:r>
           </w:p>
         </w:tc>
@@ -5449,8 +5748,19 @@
             <w:tcW w:w="3357" w:type="dxa"/>
           </w:tcPr>
           <w:p>
-            <w:r>
-              <w:t>…</w:t>
+            <w:pPr>
+              <w:jc w:val="center"/>
+            </w:pPr>
+            <w:r>
+              <w:t>______________________</w:t>
+            </w:r>
+          </w:p>
+          <w:p>
+            <w:pPr>
+              <w:jc w:val="center"/>
+            </w:pPr>
+            <w:r>
+              <w:t>______________________</w:t>
             </w:r>
           </w:p>
         </w:tc>
@@ -5462,15 +5772,12 @@
         <w:pStyle w:val="Introduction"/>
       </w:pPr>
       <w:r>
+        <w:lastRenderedPageBreak/>
         <w:t>LATIHAN #2</w:t>
       </w:r>
     </w:p>
     <w:p>
-      <w:pPr>
-        <w:jc w:val="center"/>
-      </w:pPr>
-      <w:r>
-        <w:lastRenderedPageBreak/>
+      <w:r>
         <w:t>Bagaima cara kalian menjadi penurut kepada orang tua dan kepada guru? Gunakanlah kata-kata berikut ini dan tuliskan jawaban kalian.</w:t>
       </w:r>
     </w:p>
@@ -5683,9 +5990,9 @@
                                 <w:noProof/>
                               </w:rPr>
                               <w:drawing>
-                                <wp:inline distT="0" distB="0" distL="0" distR="0" wp14:anchorId="773F0FA7" wp14:editId="03B7266F">
-                                  <wp:extent cx="1728861" cy="1728861"/>
-                                  <wp:effectExtent l="0" t="0" r="5080" b="5080"/>
+                                <wp:inline distT="0" distB="0" distL="0" distR="0" wp14:anchorId="773F0FA7" wp14:editId="5E663247">
+                                  <wp:extent cx="1207008" cy="1207008"/>
+                                  <wp:effectExtent l="0" t="0" r="0" b="0"/>
                                   <wp:docPr id="20" name="Picture 20"/>
                                   <wp:cNvGraphicFramePr>
                                     <a:graphicFrameLocks xmlns:a="http://schemas.openxmlformats.org/drawingml/2006/main" noChangeAspect="1"/>
@@ -5715,7 +6022,7 @@
                                         <pic:spPr bwMode="auto">
                                           <a:xfrm>
                                             <a:off x="0" y="0"/>
-                                            <a:ext cx="1731793" cy="1731793"/>
+                                            <a:ext cx="1226482" cy="1226482"/>
                                           </a:xfrm>
                                           <a:prstGeom prst="rect">
                                             <a:avLst/>
@@ -5764,9 +6071,9 @@
                           <w:noProof/>
                         </w:rPr>
                         <w:drawing>
-                          <wp:inline distT="0" distB="0" distL="0" distR="0" wp14:anchorId="773F0FA7" wp14:editId="03B7266F">
-                            <wp:extent cx="1728861" cy="1728861"/>
-                            <wp:effectExtent l="0" t="0" r="5080" b="5080"/>
+                          <wp:inline distT="0" distB="0" distL="0" distR="0" wp14:anchorId="773F0FA7" wp14:editId="5E663247">
+                            <wp:extent cx="1207008" cy="1207008"/>
+                            <wp:effectExtent l="0" t="0" r="0" b="0"/>
                             <wp:docPr id="20" name="Picture 20"/>
                             <wp:cNvGraphicFramePr>
                               <a:graphicFrameLocks xmlns:a="http://schemas.openxmlformats.org/drawingml/2006/main" noChangeAspect="1"/>
@@ -5796,7 +6103,7 @@
                                   <pic:spPr bwMode="auto">
                                     <a:xfrm>
                                       <a:off x="0" y="0"/>
-                                      <a:ext cx="1731793" cy="1731793"/>
+                                      <a:ext cx="1226482" cy="1226482"/>
                                     </a:xfrm>
                                     <a:prstGeom prst="rect">
                                       <a:avLst/>
@@ -5822,14 +6129,7 @@
         </mc:AlternateContent>
       </w:r>
       <w:r>
-        <w:rPr>
-          <w:b/>
-          <w:bCs/>
-        </w:rPr>
-        <w:t>JAWABAN</w:t>
-      </w:r>
-      <w:r>
-        <w:t>: ……………………………………………….</w:t>
+        <w:t>____________________________________________</w:t>
       </w:r>
     </w:p>
     <w:p>
@@ -5837,21 +6137,34 @@
         <w:jc w:val="center"/>
       </w:pPr>
       <w:r>
-        <w:t>……………………………………………………………………………………</w:t>
-      </w:r>
+        <w:t>____________________________________________</w:t>
+      </w:r>
+    </w:p>
+    <w:p>
+      <w:pPr>
+        <w:jc w:val="center"/>
+      </w:pPr>
+      <w:r>
+        <w:t>____________________________________________</w:t>
+      </w:r>
+    </w:p>
+    <w:p>
+      <w:pPr>
+        <w:jc w:val="center"/>
+      </w:pPr>
     </w:p>
     <w:p/>
-    <w:p/>
-    <w:p/>
-    <w:p/>
-    <w:p/>
-    <w:p/>
     <w:p>
       <w:pPr>
         <w:pStyle w:val="Introduction"/>
       </w:pPr>
       <w:r>
         <w:t>LATIHAN #3</w:t>
+      </w:r>
+    </w:p>
+    <w:p>
+      <w:r>
+        <w:t>Pelajari cerita singkat berikut ini dan jawablah pertanyaan dibawahnya:</w:t>
       </w:r>
     </w:p>
     <w:p>
@@ -5860,35 +6173,34 @@
           <w:noProof/>
         </w:rPr>
         <w:drawing>
-          <wp:anchor distT="0" distB="0" distL="114300" distR="114300" simplePos="0" relativeHeight="251729920" behindDoc="0" locked="0" layoutInCell="1" allowOverlap="1" wp14:anchorId="16017976" wp14:editId="6CF781B2">
+          <wp:anchor distT="0" distB="0" distL="114300" distR="114300" simplePos="0" relativeHeight="251729920" behindDoc="0" locked="0" layoutInCell="1" allowOverlap="1" wp14:anchorId="16017976" wp14:editId="47DE475D">
             <wp:simplePos x="0" y="0"/>
             <wp:positionH relativeFrom="column">
-              <wp:posOffset>4525010</wp:posOffset>
+              <wp:posOffset>4866005</wp:posOffset>
             </wp:positionH>
             <wp:positionV relativeFrom="paragraph">
-              <wp:posOffset>305435</wp:posOffset>
+              <wp:posOffset>5080</wp:posOffset>
             </wp:positionV>
-            <wp:extent cx="1728470" cy="1588135"/>
-            <wp:effectExtent l="0" t="0" r="5080" b="0"/>
+            <wp:extent cx="1501140" cy="1379220"/>
+            <wp:effectExtent l="0" t="0" r="3810" b="0"/>
             <wp:wrapThrough wrapText="bothSides">
               <wp:wrapPolygon edited="0">
-                <wp:start x="6428" y="0"/>
-                <wp:lineTo x="4047" y="0"/>
-                <wp:lineTo x="1190" y="2332"/>
-                <wp:lineTo x="1190" y="4146"/>
-                <wp:lineTo x="0" y="8291"/>
-                <wp:lineTo x="0" y="12437"/>
-                <wp:lineTo x="476" y="18396"/>
-                <wp:lineTo x="3095" y="20728"/>
-                <wp:lineTo x="5713" y="21246"/>
-                <wp:lineTo x="13331" y="21246"/>
-                <wp:lineTo x="21425" y="20987"/>
-                <wp:lineTo x="21425" y="10105"/>
-                <wp:lineTo x="19045" y="5182"/>
-                <wp:lineTo x="18569" y="2591"/>
-                <wp:lineTo x="13569" y="259"/>
-                <wp:lineTo x="9284" y="0"/>
-                <wp:lineTo x="6428" y="0"/>
+                <wp:start x="5756" y="0"/>
+                <wp:lineTo x="3838" y="0"/>
+                <wp:lineTo x="822" y="2983"/>
+                <wp:lineTo x="0" y="8652"/>
+                <wp:lineTo x="0" y="12530"/>
+                <wp:lineTo x="1096" y="19094"/>
+                <wp:lineTo x="5482" y="21182"/>
+                <wp:lineTo x="5756" y="21182"/>
+                <wp:lineTo x="13431" y="21182"/>
+                <wp:lineTo x="21381" y="20884"/>
+                <wp:lineTo x="21381" y="9845"/>
+                <wp:lineTo x="20284" y="9249"/>
+                <wp:lineTo x="18914" y="2983"/>
+                <wp:lineTo x="13706" y="298"/>
+                <wp:lineTo x="9594" y="0"/>
+                <wp:lineTo x="5756" y="0"/>
               </wp:wrapPolygon>
             </wp:wrapThrough>
             <wp:docPr id="22" name="Picture 22"/>
@@ -5919,7 +6231,7 @@
                   <pic:spPr bwMode="auto">
                     <a:xfrm>
                       <a:off x="0" y="0"/>
-                      <a:ext cx="1728470" cy="1588135"/>
+                      <a:ext cx="1501140" cy="1379220"/>
                     </a:xfrm>
                     <a:prstGeom prst="rect">
                       <a:avLst/>
@@ -5932,6 +6244,9 @@
                 </pic:pic>
               </a:graphicData>
             </a:graphic>
+            <wp14:sizeRelH relativeFrom="margin">
+              <wp14:pctWidth>0</wp14:pctWidth>
+            </wp14:sizeRelH>
             <wp14:sizeRelV relativeFrom="margin">
               <wp14:pctHeight>0</wp14:pctHeight>
             </wp14:sizeRelV>
@@ -5939,18 +6254,22 @@
         </w:drawing>
       </w:r>
       <w:r>
-        <w:t>Pelajari cerita singkat berikut ini dan jawablah pertanyaan dibawahnya:</w:t>
-      </w:r>
-    </w:p>
-    <w:p>
-      <w:r>
-        <w:t>…..</w:t>
-      </w:r>
-    </w:p>
-    <w:p/>
-    <w:p>
-      <w:r>
-        <w:t>Pertanyaan:</w:t>
+        <w:t xml:space="preserve">Saat berusia 22 tahun, Abhay Caran </w:t>
+      </w:r>
+      <w:r>
+        <w:t>berjumpa dengan guru kerohanian beliau Srila Bhaktisiddhanta Saraswati Thakur. Dalam pertemuan pertama itu Bhaktisiddhanta berkata kepada Abhay Caran, “Anda adalah orang yang terpelajar, kenapa anda tidak mengajarkan kesadaran Krsna</w:t>
+      </w:r>
+      <w:r>
+        <w:t xml:space="preserve"> ini ke seluruh dunia?”. Pada usia 70</w:t>
+      </w:r>
+      <w:r>
+        <w:rPr>
+          <w:vertAlign w:val="superscript"/>
+        </w:rPr>
+        <w:t>th</w:t>
+      </w:r>
+      <w:r>
+        <w:t xml:space="preserve"> dengan hanya berbekal 40 Rupee, Abhay (Bhaktivedanta Swami). Pergi ke Amerika sendirian dengan menumpang kapal barang. Dalam kurun waktu 12 thn bliau kemudia lebih dikenal dengan Srila Prbhupada, mendirikan Masyarakat Kesadaran Krsna (ISKCON), menulis 70 buku spiritual, mengajarkan bhakti, mendirikan 108 temple mengajarkan Bhagavad gita dan berkeliling dunia sebanyak 14 kali.</w:t>
       </w:r>
     </w:p>
     <w:p>
@@ -5968,13 +6287,25 @@
     <w:p>
       <w:pPr>
         <w:pStyle w:val="ListParagraph"/>
-        <w:numPr>
-          <w:ilvl w:val="0"/>
-          <w:numId w:val="22"/>
-        </w:numPr>
-      </w:pPr>
-      <w:r>
-        <w:t>Mengapa Srila Prabhupada pergi ke Amerika?</w:t>
+      </w:pPr>
+      <w:r>
+        <w:t xml:space="preserve">_____________________________________________________________________ </w:t>
+      </w:r>
+    </w:p>
+    <w:p>
+      <w:pPr>
+        <w:pStyle w:val="ListParagraph"/>
+      </w:pPr>
+      <w:r>
+        <w:t xml:space="preserve">_____________________________________________________________________ </w:t>
+      </w:r>
+    </w:p>
+    <w:p>
+      <w:pPr>
+        <w:pStyle w:val="ListParagraph"/>
+      </w:pPr>
+      <w:r>
+        <w:t xml:space="preserve"> </w:t>
       </w:r>
     </w:p>
     <w:p>
@@ -5986,8 +6317,29 @@
         </w:numPr>
       </w:pPr>
       <w:r>
-        <w:t>Apa saja kontribusi Srila Prabhupada kepada orang-orang di seluruh dunia?</w:t>
-      </w:r>
+        <w:t>Mengapa Srila Prabhupada pergi ke Amerika?</w:t>
+      </w:r>
+    </w:p>
+    <w:p>
+      <w:pPr>
+        <w:pStyle w:val="ListParagraph"/>
+      </w:pPr>
+      <w:r>
+        <w:t xml:space="preserve">_____________________________________________________________________ </w:t>
+      </w:r>
+    </w:p>
+    <w:p>
+      <w:pPr>
+        <w:pStyle w:val="ListParagraph"/>
+      </w:pPr>
+      <w:r>
+        <w:t xml:space="preserve">_____________________________________________________________________ </w:t>
+      </w:r>
+    </w:p>
+    <w:p>
+      <w:pPr>
+        <w:pStyle w:val="ListParagraph"/>
+      </w:pPr>
     </w:p>
     <w:p>
       <w:pPr>
@@ -5998,10 +6350,63 @@
         </w:numPr>
       </w:pPr>
       <w:r>
+        <w:t>Apa saja kontribusi Srila Prabhupada kepada orang-orang di seluruh dunia?</w:t>
+      </w:r>
+    </w:p>
+    <w:p>
+      <w:pPr>
+        <w:pStyle w:val="ListParagraph"/>
+      </w:pPr>
+      <w:r>
+        <w:t xml:space="preserve">_____________________________________________________________________ </w:t>
+      </w:r>
+    </w:p>
+    <w:p>
+      <w:pPr>
+        <w:pStyle w:val="ListParagraph"/>
+      </w:pPr>
+      <w:r>
+        <w:t xml:space="preserve">_____________________________________________________________________ </w:t>
+      </w:r>
+    </w:p>
+    <w:p>
+      <w:pPr>
+        <w:pStyle w:val="ListParagraph"/>
+      </w:pPr>
+    </w:p>
+    <w:p>
+      <w:pPr>
+        <w:pStyle w:val="ListParagraph"/>
+        <w:numPr>
+          <w:ilvl w:val="0"/>
+          <w:numId w:val="22"/>
+        </w:numPr>
+      </w:pPr>
+      <w:r>
+        <w:lastRenderedPageBreak/>
         <w:t xml:space="preserve">Hal yang tidak mungkin menjadi mungkin </w:t>
       </w:r>
       <w:r>
-        <w:t>hanya jika kita  mendengar dengan tunduk hati dan menjadi penurut (obedient) kepada guru kerohanian. Diskusikan dan ceritakan tentang kemuliaan Srila Prabhupada bersama teman-teman kalian .</w:t>
+        <w:t>hanya jika kita  mendengar dengan tunduk hati dan menjadi penurut (obedient) kepada guru kerohanian. Diskusikan dan ceritakan tentang kemuliaan Srila Prabhupada bersama teman-teman kalian</w:t>
+      </w:r>
+      <w:r>
+        <w:t>.</w:t>
+      </w:r>
+    </w:p>
+    <w:p>
+      <w:pPr>
+        <w:pStyle w:val="ListParagraph"/>
+      </w:pPr>
+      <w:r>
+        <w:t xml:space="preserve">_____________________________________________________________________ </w:t>
+      </w:r>
+    </w:p>
+    <w:p>
+      <w:pPr>
+        <w:pStyle w:val="ListParagraph"/>
+      </w:pPr>
+      <w:r>
+        <w:t xml:space="preserve">_____________________________________________________________________ </w:t>
       </w:r>
     </w:p>
     <w:p/>
@@ -6038,7 +6443,7 @@
               <w:pStyle w:val="ListParagraph"/>
               <w:numPr>
                 <w:ilvl w:val="0"/>
-                <w:numId w:val="23"/>
+                <w:numId w:val="35"/>
               </w:numPr>
             </w:pPr>
             <w:r>
@@ -6067,11 +6472,170 @@
               <w:pStyle w:val="ListParagraph"/>
               <w:numPr>
                 <w:ilvl w:val="0"/>
-                <w:numId w:val="23"/>
+                <w:numId w:val="35"/>
               </w:numPr>
             </w:pPr>
             <w:r>
               <w:t>Kitab suci mengajarkan kita bagaimana cara berbuat yang baik dan Kembali kepada Tuhan di dunia rohani.</w:t>
+            </w:r>
+          </w:p>
+        </w:tc>
+        <w:tc>
+          <w:tcPr>
+            <w:tcW w:w="861" w:type="dxa"/>
+          </w:tcPr>
+          <w:p>
+            <w:pPr>
+              <w:jc w:val="center"/>
+            </w:pPr>
+          </w:p>
+        </w:tc>
+      </w:tr>
+      <w:tr>
+        <w:tc>
+          <w:tcPr>
+            <w:tcW w:w="9209" w:type="dxa"/>
+          </w:tcPr>
+          <w:p>
+            <w:pPr>
+              <w:pStyle w:val="ListParagraph"/>
+              <w:numPr>
+                <w:ilvl w:val="0"/>
+                <w:numId w:val="35"/>
+              </w:numPr>
+            </w:pPr>
+            <w:r>
+              <w:t>Badan manusia mengalai 3 tiga berubahan: kelahiran, usia tua dan sakit</w:t>
+            </w:r>
+          </w:p>
+          <w:p>
+            <w:pPr>
+              <w:pStyle w:val="ListParagraph"/>
+            </w:pPr>
+          </w:p>
+        </w:tc>
+        <w:tc>
+          <w:tcPr>
+            <w:tcW w:w="861" w:type="dxa"/>
+          </w:tcPr>
+          <w:p>
+            <w:pPr>
+              <w:jc w:val="center"/>
+            </w:pPr>
+          </w:p>
+        </w:tc>
+      </w:tr>
+      <w:tr>
+        <w:tc>
+          <w:tcPr>
+            <w:tcW w:w="9209" w:type="dxa"/>
+          </w:tcPr>
+          <w:p>
+            <w:pPr>
+              <w:pStyle w:val="ListParagraph"/>
+              <w:numPr>
+                <w:ilvl w:val="0"/>
+                <w:numId w:val="35"/>
+              </w:numPr>
+            </w:pPr>
+            <w:r>
+              <w:t>Hukum alam dan Hukum Tuhan adalah berbeda</w:t>
+            </w:r>
+            <w:r>
+              <w:t>.</w:t>
+            </w:r>
+          </w:p>
+          <w:p>
+            <w:pPr>
+              <w:pStyle w:val="ListParagraph"/>
+            </w:pPr>
+          </w:p>
+        </w:tc>
+        <w:tc>
+          <w:tcPr>
+            <w:tcW w:w="861" w:type="dxa"/>
+          </w:tcPr>
+          <w:p>
+            <w:pPr>
+              <w:jc w:val="center"/>
+            </w:pPr>
+          </w:p>
+        </w:tc>
+      </w:tr>
+      <w:tr>
+        <w:tc>
+          <w:tcPr>
+            <w:tcW w:w="9209" w:type="dxa"/>
+          </w:tcPr>
+          <w:p>
+            <w:pPr>
+              <w:pStyle w:val="ListParagraph"/>
+              <w:numPr>
+                <w:ilvl w:val="0"/>
+                <w:numId w:val="35"/>
+              </w:numPr>
+            </w:pPr>
+            <w:r>
+              <w:t>Tidak mematuhi perintah Tuhan menyebabkan hidup kita menderita dan berdosa</w:t>
+            </w:r>
+          </w:p>
+          <w:p/>
+        </w:tc>
+        <w:tc>
+          <w:tcPr>
+            <w:tcW w:w="861" w:type="dxa"/>
+          </w:tcPr>
+          <w:p>
+            <w:pPr>
+              <w:jc w:val="center"/>
+            </w:pPr>
+          </w:p>
+        </w:tc>
+      </w:tr>
+      <w:tr>
+        <w:tc>
+          <w:tcPr>
+            <w:tcW w:w="9209" w:type="dxa"/>
+          </w:tcPr>
+          <w:p>
+            <w:pPr>
+              <w:pStyle w:val="ListParagraph"/>
+              <w:numPr>
+                <w:ilvl w:val="0"/>
+                <w:numId w:val="35"/>
+              </w:numPr>
+            </w:pPr>
+            <w:r>
+              <w:t>Arjuna berserah diri kepada Sri Krsna di medan perang Kurukstra, sehingga dia mendapatkan kemenangan.</w:t>
+            </w:r>
+          </w:p>
+        </w:tc>
+        <w:tc>
+          <w:tcPr>
+            <w:tcW w:w="861" w:type="dxa"/>
+          </w:tcPr>
+          <w:p>
+            <w:pPr>
+              <w:jc w:val="center"/>
+            </w:pPr>
+          </w:p>
+        </w:tc>
+      </w:tr>
+      <w:tr>
+        <w:tc>
+          <w:tcPr>
+            <w:tcW w:w="9209" w:type="dxa"/>
+          </w:tcPr>
+          <w:p>
+            <w:pPr>
+              <w:pStyle w:val="ListParagraph"/>
+              <w:numPr>
+                <w:ilvl w:val="0"/>
+                <w:numId w:val="35"/>
+              </w:numPr>
+            </w:pPr>
+            <w:r>
+              <w:t>Memuaskan guru kerohanian yang insyaf akan diri adalah kunci rahasia dalam kemajuan kehidupan spiritual.</w:t>
             </w:r>
           </w:p>
         </w:tc>
@@ -6104,116 +6668,6 @@
           </w:p>
         </w:tc>
       </w:tr>
-      <w:tr>
-        <w:tc>
-          <w:tcPr>
-            <w:tcW w:w="9209" w:type="dxa"/>
-          </w:tcPr>
-          <w:p>
-            <w:pPr>
-              <w:pStyle w:val="ListParagraph"/>
-              <w:numPr>
-                <w:ilvl w:val="0"/>
-                <w:numId w:val="23"/>
-              </w:numPr>
-            </w:pPr>
-            <w:r>
-              <w:lastRenderedPageBreak/>
-              <w:t>Badan manusia hanya mengalai 3 tiga berubahan: kelahiran, usia tua dan sakit</w:t>
-            </w:r>
-          </w:p>
-          <w:p>
-            <w:pPr>
-              <w:pStyle w:val="ListParagraph"/>
-            </w:pPr>
-          </w:p>
-        </w:tc>
-        <w:tc>
-          <w:tcPr>
-            <w:tcW w:w="861" w:type="dxa"/>
-          </w:tcPr>
-          <w:p>
-            <w:pPr>
-              <w:jc w:val="center"/>
-            </w:pPr>
-          </w:p>
-        </w:tc>
-      </w:tr>
-      <w:tr>
-        <w:tc>
-          <w:tcPr>
-            <w:tcW w:w="9209" w:type="dxa"/>
-          </w:tcPr>
-          <w:p>
-            <w:pPr>
-              <w:pStyle w:val="ListParagraph"/>
-              <w:numPr>
-                <w:ilvl w:val="0"/>
-                <w:numId w:val="23"/>
-              </w:numPr>
-            </w:pPr>
-            <w:r>
-              <w:t>Hukum alam dan Hukum Tuhan adalah berbeda</w:t>
-            </w:r>
-          </w:p>
-          <w:p>
-            <w:pPr>
-              <w:pStyle w:val="ListParagraph"/>
-            </w:pPr>
-          </w:p>
-        </w:tc>
-        <w:tc>
-          <w:tcPr>
-            <w:tcW w:w="861" w:type="dxa"/>
-          </w:tcPr>
-          <w:p>
-            <w:pPr>
-              <w:jc w:val="center"/>
-            </w:pPr>
-          </w:p>
-        </w:tc>
-      </w:tr>
-      <w:tr>
-        <w:tc>
-          <w:tcPr>
-            <w:tcW w:w="9209" w:type="dxa"/>
-          </w:tcPr>
-          <w:p/>
-          <w:p/>
-        </w:tc>
-        <w:tc>
-          <w:tcPr>
-            <w:tcW w:w="861" w:type="dxa"/>
-          </w:tcPr>
-          <w:p>
-            <w:pPr>
-              <w:jc w:val="center"/>
-            </w:pPr>
-          </w:p>
-        </w:tc>
-      </w:tr>
-      <w:tr>
-        <w:tc>
-          <w:tcPr>
-            <w:tcW w:w="9209" w:type="dxa"/>
-          </w:tcPr>
-          <w:p>
-            <w:pPr>
-              <w:pStyle w:val="Introduction"/>
-            </w:pPr>
-          </w:p>
-        </w:tc>
-        <w:tc>
-          <w:tcPr>
-            <w:tcW w:w="861" w:type="dxa"/>
-          </w:tcPr>
-          <w:p>
-            <w:pPr>
-              <w:jc w:val="center"/>
-            </w:pPr>
-          </w:p>
-        </w:tc>
-      </w:tr>
     </w:tbl>
     <w:p>
       <w:pPr>
@@ -6226,15 +6680,31 @@
     <w:p/>
     <w:p>
       <w:r>
-        <w:t>Pelajari cerita berikut ini dan lengkapi pesan moral/spiritual dari cerita tersebut.</w:t>
+        <w:t>Pelajari cerita berikut ini dan lengkapi pesan moral</w:t>
+      </w:r>
+      <w:r>
+        <w:t xml:space="preserve"> atau </w:t>
+      </w:r>
+      <w:r>
+        <w:t>spiritual dari cerita tersebut.</w:t>
       </w:r>
     </w:p>
     <w:p>
+      <w:pPr>
+        <w:pStyle w:val="Quote6"/>
+      </w:pPr>
       <w:r>
         <w:t>Si Pencil dan Pembuat Pencil</w:t>
       </w:r>
     </w:p>
-    <w:p/>
+    <w:p>
+      <w:pPr>
+        <w:jc w:val="both"/>
+      </w:pPr>
+      <w:r>
+        <w:t xml:space="preserve">Tukang pembuat pensil mengambil sebuah pensil sebelum dia memasukkannya kedalam kota untuk di kemas. Dia berkata: “Ada 5 hal yang harus kamu ketahui sebelum saya mengirimkanmu ke dunia luar. Selalulah ingat dengan pesan-pesan ini dan jangan pernah melupakannya maka kamu akan menjadi pencil terbaik sesuai dengan peranmu”. </w:t>
+      </w:r>
+    </w:p>
     <w:p>
       <w:pPr>
         <w:pStyle w:val="ListParagraph"/>
@@ -6244,10 +6714,9 @@
         </w:numPr>
       </w:pPr>
       <w:r>
-        <w:t>dddd</w:t>
+        <w:t>“Kamu akan mampu melakukuan hal-hal yang hebat, tetapi dengan satu syarat, kamu harus membiarkan dirimu untuk dipegang oleh seseorang”.</w:t>
       </w:r>
     </w:p>
-    <w:p/>
     <w:p>
       <w:pPr>
         <w:pStyle w:val="ListParagraph"/>
@@ -6257,10 +6726,9 @@
         </w:numPr>
       </w:pPr>
       <w:r>
-        <w:t>dddd</w:t>
+        <w:t>Kamu akan merasakan pengalaman yang menyakitkan setiap kali kamu ditajamkan (dikerot), tetapi kamu perlu ditajamkan supaya selalu menjadi pensil yang terbaik.</w:t>
       </w:r>
     </w:p>
-    <w:p/>
     <w:p>
       <w:pPr>
         <w:pStyle w:val="ListParagraph"/>
@@ -6270,11 +6738,48 @@
         </w:numPr>
       </w:pPr>
       <w:r>
-        <w:t xml:space="preserve">dddd </w:t>
+        <w:t>Kamu akan memiliki kemampuan untuk memperbaiki setiap kesalahan yang kamu lakukan.</w:t>
+      </w:r>
+    </w:p>
+    <w:p>
+      <w:pPr>
+        <w:pStyle w:val="ListParagraph"/>
+        <w:numPr>
+          <w:ilvl w:val="0"/>
+          <w:numId w:val="25"/>
+        </w:numPr>
+      </w:pPr>
+      <w:r>
+        <w:t>Bagian yang selalu paling penting dari dirimu adalah sesuatu yang ada didalam dirimu.</w:t>
+      </w:r>
+      <w:r>
+        <w:t xml:space="preserve"> </w:t>
+      </w:r>
+    </w:p>
+    <w:p>
+      <w:pPr>
+        <w:pStyle w:val="ListParagraph"/>
+        <w:numPr>
+          <w:ilvl w:val="0"/>
+          <w:numId w:val="25"/>
+        </w:numPr>
+      </w:pPr>
+      <w:r>
+        <w:lastRenderedPageBreak/>
+        <w:t>Ketikga kamu digunakan dalam banyak hal, maka kamu akan dinilai, dan sebarapapun nilai yang kamu dapatkan, kamu harus terus melakukan tugas utamamu yaitu menulis”.</w:t>
+      </w:r>
+    </w:p>
+    <w:p>
+      <w:r>
+        <w:t>Si Pensil mengerti dan berjanji untuk mengingatnya kemudia dia masuk kedalam kotak dengan mengingat tugas yang akan dia kerjakan.</w:t>
       </w:r>
     </w:p>
     <w:p/>
-    <w:p/>
+    <w:p>
+      <w:r>
+        <w:t>Tugas: Sekarang gantilah peran Si Pencil dengan dirimu dan tuliskan kembali 5 poin/pesan tersebut diatas. Selalulah ingat pesan tersebut dan jangan melupakannya dan kamu akan menjadi orang terbaik seperti cita-citamu.</w:t>
+      </w:r>
+    </w:p>
     <w:p/>
     <w:p>
       <w:pPr>
@@ -6315,16 +6820,135 @@
             <w:tcW w:w="3356" w:type="dxa"/>
           </w:tcPr>
           <w:p/>
+          <w:p/>
           <w:p>
             <w:r>
               <w:rPr>
                 <w:noProof/>
               </w:rPr>
               <w:drawing>
-                <wp:inline distT="0" distB="0" distL="0" distR="0" wp14:anchorId="4E8704A1" wp14:editId="1E943152">
+                <wp:inline distT="0" distB="0" distL="0" distR="0" wp14:anchorId="038F6DA1" wp14:editId="2D2D7334">
+                  <wp:extent cx="1852247" cy="1511935"/>
+                  <wp:effectExtent l="0" t="0" r="0" b="0"/>
+                  <wp:docPr id="26" name="Picture 26"/>
+                  <wp:cNvGraphicFramePr>
+                    <a:graphicFrameLocks xmlns:a="http://schemas.openxmlformats.org/drawingml/2006/main" noChangeAspect="1"/>
+                  </wp:cNvGraphicFramePr>
+                  <a:graphic xmlns:a="http://schemas.openxmlformats.org/drawingml/2006/main">
+                    <a:graphicData uri="http://schemas.openxmlformats.org/drawingml/2006/picture">
+                      <pic:pic xmlns:pic="http://schemas.openxmlformats.org/drawingml/2006/picture">
+                        <pic:nvPicPr>
+                          <pic:cNvPr id="0" name="Picture 5"/>
+                          <pic:cNvPicPr>
+                            <a:picLocks noChangeAspect="1" noChangeArrowheads="1"/>
+                          </pic:cNvPicPr>
+                        </pic:nvPicPr>
+                        <pic:blipFill>
+                          <a:blip r:embed="rId46" cstate="print">
+                            <a:extLst>
+                              <a:ext uri="{28A0092B-C50C-407E-A947-70E740481C1C}">
+                                <a14:useLocalDpi xmlns:a14="http://schemas.microsoft.com/office/drawing/2010/main" val="0"/>
+                              </a:ext>
+                            </a:extLst>
+                          </a:blip>
+                          <a:srcRect/>
+                          <a:stretch>
+                            <a:fillRect/>
+                          </a:stretch>
+                        </pic:blipFill>
+                        <pic:spPr bwMode="auto">
+                          <a:xfrm>
+                            <a:off x="0" y="0"/>
+                            <a:ext cx="1874958" cy="1530473"/>
+                          </a:xfrm>
+                          <a:prstGeom prst="rect">
+                            <a:avLst/>
+                          </a:prstGeom>
+                          <a:noFill/>
+                          <a:ln>
+                            <a:noFill/>
+                          </a:ln>
+                        </pic:spPr>
+                      </pic:pic>
+                    </a:graphicData>
+                  </a:graphic>
+                </wp:inline>
+              </w:drawing>
+            </w:r>
+          </w:p>
+          <w:p/>
+        </w:tc>
+        <w:tc>
+          <w:tcPr>
+            <w:tcW w:w="6714" w:type="dxa"/>
+          </w:tcPr>
+          <w:p>
+            <w:pPr>
+              <w:pStyle w:val="ListParagraph"/>
+              <w:numPr>
+                <w:ilvl w:val="0"/>
+                <w:numId w:val="26"/>
+              </w:numPr>
+            </w:pPr>
+            <w:r>
+              <w:t>Mereka tahu apa yang baik untuk kita.</w:t>
+            </w:r>
+          </w:p>
+          <w:p>
+            <w:pPr>
+              <w:pStyle w:val="ListParagraph"/>
+              <w:numPr>
+                <w:ilvl w:val="0"/>
+                <w:numId w:val="26"/>
+              </w:numPr>
+            </w:pPr>
+            <w:r>
+              <w:t>Mereka tidak ingin kita melakukan kesalahan dan menderita.</w:t>
+            </w:r>
+          </w:p>
+          <w:p>
+            <w:pPr>
+              <w:pStyle w:val="ListParagraph"/>
+              <w:numPr>
+                <w:ilvl w:val="0"/>
+                <w:numId w:val="26"/>
+              </w:numPr>
+            </w:pPr>
+            <w:r>
+              <w:t>Kita bisa menunjukkan cinta kita kepada mereka dengan menjadi orang yang penurut.</w:t>
+            </w:r>
+          </w:p>
+          <w:p>
+            <w:pPr>
+              <w:pStyle w:val="ListParagraph"/>
+              <w:numPr>
+                <w:ilvl w:val="0"/>
+                <w:numId w:val="26"/>
+              </w:numPr>
+            </w:pPr>
+            <w:r>
+              <w:t>Dengan menjadi Penurut (Obedient) kita akan menjadi bahagia dan sejahtera.</w:t>
+            </w:r>
+          </w:p>
+        </w:tc>
+      </w:tr>
+      <w:tr>
+        <w:tc>
+          <w:tcPr>
+            <w:tcW w:w="3356" w:type="dxa"/>
+          </w:tcPr>
+          <w:p/>
+          <w:p/>
+          <w:p>
+            <w:r>
+              <w:rPr>
+                <w:noProof/>
+              </w:rPr>
+              <w:drawing>
+                <wp:inline distT="0" distB="0" distL="0" distR="0" wp14:anchorId="333894ED" wp14:editId="1CB60ADC">
                   <wp:extent cx="1348154" cy="1325494"/>
                   <wp:effectExtent l="0" t="0" r="4445" b="8255"/>
-                  <wp:docPr id="30" name="Picture 30"/>
+                  <wp:docPr id="32" name="Picture 32"/>
                   <wp:cNvGraphicFramePr>
                     <a:graphicFrameLocks xmlns:a="http://schemas.openxmlformats.org/drawingml/2006/main" noChangeAspect="1"/>
                   </wp:cNvGraphicFramePr>
@@ -6338,7 +6962,7 @@
                           </pic:cNvPicPr>
                         </pic:nvPicPr>
                         <pic:blipFill>
-                          <a:blip r:embed="rId46" cstate="print">
+                          <a:blip r:embed="rId47" cstate="print">
                             <a:extLst>
                               <a:ext uri="{28A0092B-C50C-407E-A947-70E740481C1C}">
                                 <a14:useLocalDpi xmlns:a14="http://schemas.microsoft.com/office/drawing/2010/main" val="0"/>
@@ -6370,6 +6994,59 @@
               </w:drawing>
             </w:r>
           </w:p>
+          <w:p/>
+        </w:tc>
+        <w:tc>
+          <w:tcPr>
+            <w:tcW w:w="6714" w:type="dxa"/>
+          </w:tcPr>
+          <w:p>
+            <w:pPr>
+              <w:pStyle w:val="ListParagraph"/>
+              <w:numPr>
+                <w:ilvl w:val="0"/>
+                <w:numId w:val="31"/>
+              </w:numPr>
+            </w:pPr>
+            <w:r>
+              <w:t>Mengikuti nasehat dan bimbingan mereka demi kebaikan kita.</w:t>
+            </w:r>
+          </w:p>
+          <w:p>
+            <w:pPr>
+              <w:pStyle w:val="ListParagraph"/>
+              <w:numPr>
+                <w:ilvl w:val="0"/>
+                <w:numId w:val="31"/>
+              </w:numPr>
+            </w:pPr>
+            <w:r>
+              <w:t>Dengan menjadi penurut kita bisa menunjukkan rasa terima kasih kita kepada mereka.</w:t>
+            </w:r>
+          </w:p>
+          <w:p>
+            <w:pPr>
+              <w:pStyle w:val="ListParagraph"/>
+              <w:numPr>
+                <w:ilvl w:val="0"/>
+                <w:numId w:val="31"/>
+              </w:numPr>
+            </w:pPr>
+            <w:r>
+              <w:t>Mejadi penurut tidaklah mudah, tetapi itu sangat bermanfaat dalam hidup kita.</w:t>
+            </w:r>
+          </w:p>
+          <w:p/>
+          <w:p/>
+        </w:tc>
+      </w:tr>
+      <w:tr>
+        <w:tc>
+          <w:tcPr>
+            <w:tcW w:w="3356" w:type="dxa"/>
+          </w:tcPr>
+          <w:p/>
+          <w:p/>
           <w:p>
             <w:r>
               <w:rPr>
@@ -6377,10 +7054,10 @@
               </w:rPr>
               <w:lastRenderedPageBreak/>
               <w:drawing>
-                <wp:inline distT="0" distB="0" distL="0" distR="0" wp14:anchorId="038F6DA1" wp14:editId="2D2D7334">
+                <wp:inline distT="0" distB="0" distL="0" distR="0" wp14:anchorId="62FABBEA" wp14:editId="4807EBAE">
                   <wp:extent cx="1852247" cy="1511935"/>
                   <wp:effectExtent l="0" t="0" r="0" b="0"/>
-                  <wp:docPr id="26" name="Picture 26"/>
+                  <wp:docPr id="28" name="Picture 28"/>
                   <wp:cNvGraphicFramePr>
                     <a:graphicFrameLocks xmlns:a="http://schemas.openxmlformats.org/drawingml/2006/main" noChangeAspect="1"/>
                   </wp:cNvGraphicFramePr>
@@ -6394,7 +7071,7 @@
                           </pic:cNvPicPr>
                         </pic:nvPicPr>
                         <pic:blipFill>
-                          <a:blip r:embed="rId47" cstate="print">
+                          <a:blip r:embed="rId46" cstate="print">
                             <a:extLst>
                               <a:ext uri="{28A0092B-C50C-407E-A947-70E740481C1C}">
                                 <a14:useLocalDpi xmlns:a14="http://schemas.microsoft.com/office/drawing/2010/main" val="0"/>
@@ -6432,233 +7109,6 @@
           <w:tcPr>
             <w:tcW w:w="6714" w:type="dxa"/>
           </w:tcPr>
-          <w:p>
-            <w:pPr>
-              <w:pStyle w:val="ListParagraph"/>
-              <w:numPr>
-                <w:ilvl w:val="0"/>
-                <w:numId w:val="26"/>
-              </w:numPr>
-            </w:pPr>
-            <w:r>
-              <w:lastRenderedPageBreak/>
-              <w:t>Mereka tahu apa yang baik untuk kita.</w:t>
-            </w:r>
-          </w:p>
-          <w:p>
-            <w:pPr>
-              <w:pStyle w:val="ListParagraph"/>
-              <w:numPr>
-                <w:ilvl w:val="0"/>
-                <w:numId w:val="26"/>
-              </w:numPr>
-            </w:pPr>
-            <w:r>
-              <w:t>Mereka tidak ingin kita melakukan kesalahan dan menderita.</w:t>
-            </w:r>
-          </w:p>
-          <w:p>
-            <w:pPr>
-              <w:pStyle w:val="ListParagraph"/>
-              <w:numPr>
-                <w:ilvl w:val="0"/>
-                <w:numId w:val="26"/>
-              </w:numPr>
-            </w:pPr>
-            <w:r>
-              <w:t>Kita bisa menunjukkan cinta kita kepada mereka dengan menjadi orang yang penurut.</w:t>
-            </w:r>
-          </w:p>
-          <w:p>
-            <w:pPr>
-              <w:pStyle w:val="ListParagraph"/>
-              <w:numPr>
-                <w:ilvl w:val="0"/>
-                <w:numId w:val="26"/>
-              </w:numPr>
-            </w:pPr>
-            <w:r>
-              <w:t>Dengan menjadi Penurut (Obedient) kita akan menjadi bahagia dan sejahtera.</w:t>
-            </w:r>
-          </w:p>
-        </w:tc>
-      </w:tr>
-      <w:tr>
-        <w:tc>
-          <w:tcPr>
-            <w:tcW w:w="3356" w:type="dxa"/>
-          </w:tcPr>
-          <w:p/>
-          <w:p/>
-          <w:p>
-            <w:r>
-              <w:rPr>
-                <w:noProof/>
-              </w:rPr>
-              <w:drawing>
-                <wp:inline distT="0" distB="0" distL="0" distR="0" wp14:anchorId="333894ED" wp14:editId="1CB60ADC">
-                  <wp:extent cx="1348154" cy="1325494"/>
-                  <wp:effectExtent l="0" t="0" r="4445" b="8255"/>
-                  <wp:docPr id="32" name="Picture 32"/>
-                  <wp:cNvGraphicFramePr>
-                    <a:graphicFrameLocks xmlns:a="http://schemas.openxmlformats.org/drawingml/2006/main" noChangeAspect="1"/>
-                  </wp:cNvGraphicFramePr>
-                  <a:graphic xmlns:a="http://schemas.openxmlformats.org/drawingml/2006/main">
-                    <a:graphicData uri="http://schemas.openxmlformats.org/drawingml/2006/picture">
-                      <pic:pic xmlns:pic="http://schemas.openxmlformats.org/drawingml/2006/picture">
-                        <pic:nvPicPr>
-                          <pic:cNvPr id="0" name="Picture 7"/>
-                          <pic:cNvPicPr>
-                            <a:picLocks noChangeAspect="1" noChangeArrowheads="1"/>
-                          </pic:cNvPicPr>
-                        </pic:nvPicPr>
-                        <pic:blipFill>
-                          <a:blip r:embed="rId46" cstate="print">
-                            <a:extLst>
-                              <a:ext uri="{28A0092B-C50C-407E-A947-70E740481C1C}">
-                                <a14:useLocalDpi xmlns:a14="http://schemas.microsoft.com/office/drawing/2010/main" val="0"/>
-                              </a:ext>
-                            </a:extLst>
-                          </a:blip>
-                          <a:srcRect/>
-                          <a:stretch>
-                            <a:fillRect/>
-                          </a:stretch>
-                        </pic:blipFill>
-                        <pic:spPr bwMode="auto">
-                          <a:xfrm>
-                            <a:off x="0" y="0"/>
-                            <a:ext cx="1379771" cy="1356580"/>
-                          </a:xfrm>
-                          <a:prstGeom prst="rect">
-                            <a:avLst/>
-                          </a:prstGeom>
-                          <a:noFill/>
-                          <a:ln>
-                            <a:noFill/>
-                          </a:ln>
-                        </pic:spPr>
-                      </pic:pic>
-                    </a:graphicData>
-                  </a:graphic>
-                </wp:inline>
-              </w:drawing>
-            </w:r>
-          </w:p>
-          <w:p/>
-        </w:tc>
-        <w:tc>
-          <w:tcPr>
-            <w:tcW w:w="6714" w:type="dxa"/>
-          </w:tcPr>
-          <w:p>
-            <w:pPr>
-              <w:pStyle w:val="ListParagraph"/>
-              <w:numPr>
-                <w:ilvl w:val="0"/>
-                <w:numId w:val="31"/>
-              </w:numPr>
-            </w:pPr>
-            <w:r>
-              <w:t>Mengikuti nasehat dan bimbingan mereka demi kebaikan kita.</w:t>
-            </w:r>
-          </w:p>
-          <w:p>
-            <w:pPr>
-              <w:pStyle w:val="ListParagraph"/>
-              <w:numPr>
-                <w:ilvl w:val="0"/>
-                <w:numId w:val="31"/>
-              </w:numPr>
-            </w:pPr>
-            <w:r>
-              <w:t>Dengan menjadi penurut kita bisa menunjukkan rasa terima kasih kita kepada mereka.</w:t>
-            </w:r>
-          </w:p>
-          <w:p>
-            <w:pPr>
-              <w:pStyle w:val="ListParagraph"/>
-              <w:numPr>
-                <w:ilvl w:val="0"/>
-                <w:numId w:val="31"/>
-              </w:numPr>
-            </w:pPr>
-            <w:r>
-              <w:t>Mejadi penurut tidaklah mudah, tetapi itu sangat bermanfaat dalam hidup kita.</w:t>
-            </w:r>
-          </w:p>
-          <w:p/>
-          <w:p/>
-        </w:tc>
-      </w:tr>
-      <w:tr>
-        <w:tc>
-          <w:tcPr>
-            <w:tcW w:w="3356" w:type="dxa"/>
-          </w:tcPr>
-          <w:p/>
-          <w:p/>
-          <w:p>
-            <w:r>
-              <w:rPr>
-                <w:noProof/>
-              </w:rPr>
-              <w:drawing>
-                <wp:inline distT="0" distB="0" distL="0" distR="0" wp14:anchorId="62FABBEA" wp14:editId="4807EBAE">
-                  <wp:extent cx="1852247" cy="1511935"/>
-                  <wp:effectExtent l="0" t="0" r="0" b="0"/>
-                  <wp:docPr id="28" name="Picture 28"/>
-                  <wp:cNvGraphicFramePr>
-                    <a:graphicFrameLocks xmlns:a="http://schemas.openxmlformats.org/drawingml/2006/main" noChangeAspect="1"/>
-                  </wp:cNvGraphicFramePr>
-                  <a:graphic xmlns:a="http://schemas.openxmlformats.org/drawingml/2006/main">
-                    <a:graphicData uri="http://schemas.openxmlformats.org/drawingml/2006/picture">
-                      <pic:pic xmlns:pic="http://schemas.openxmlformats.org/drawingml/2006/picture">
-                        <pic:nvPicPr>
-                          <pic:cNvPr id="0" name="Picture 5"/>
-                          <pic:cNvPicPr>
-                            <a:picLocks noChangeAspect="1" noChangeArrowheads="1"/>
-                          </pic:cNvPicPr>
-                        </pic:nvPicPr>
-                        <pic:blipFill>
-                          <a:blip r:embed="rId47" cstate="print">
-                            <a:extLst>
-                              <a:ext uri="{28A0092B-C50C-407E-A947-70E740481C1C}">
-                                <a14:useLocalDpi xmlns:a14="http://schemas.microsoft.com/office/drawing/2010/main" val="0"/>
-                              </a:ext>
-                            </a:extLst>
-                          </a:blip>
-                          <a:srcRect/>
-                          <a:stretch>
-                            <a:fillRect/>
-                          </a:stretch>
-                        </pic:blipFill>
-                        <pic:spPr bwMode="auto">
-                          <a:xfrm>
-                            <a:off x="0" y="0"/>
-                            <a:ext cx="1874958" cy="1530473"/>
-                          </a:xfrm>
-                          <a:prstGeom prst="rect">
-                            <a:avLst/>
-                          </a:prstGeom>
-                          <a:noFill/>
-                          <a:ln>
-                            <a:noFill/>
-                          </a:ln>
-                        </pic:spPr>
-                      </pic:pic>
-                    </a:graphicData>
-                  </a:graphic>
-                </wp:inline>
-              </w:drawing>
-            </w:r>
-          </w:p>
-          <w:p/>
-        </w:tc>
-        <w:tc>
-          <w:tcPr>
-            <w:tcW w:w="6714" w:type="dxa"/>
-          </w:tcPr>
           <w:p/>
         </w:tc>
       </w:tr>
@@ -6832,7 +7282,6 @@
                 <w:sz w:val="28"/>
                 <w:szCs w:val="24"/>
               </w:rPr>
-              <w:lastRenderedPageBreak/>
               <w:t>Tattva-darsinah</w:t>
             </w:r>
           </w:p>
@@ -6869,7 +7318,6 @@
                 <w:sz w:val="28"/>
                 <w:szCs w:val="24"/>
               </w:rPr>
-              <w:lastRenderedPageBreak/>
               <w:t>Bertanya dengan tunduk hati</w:t>
             </w:r>
           </w:p>
@@ -6938,7 +7386,6 @@
                 <w:sz w:val="28"/>
                 <w:szCs w:val="24"/>
               </w:rPr>
-              <w:lastRenderedPageBreak/>
               <w:t>Mereka akan menginisiasi</w:t>
             </w:r>
           </w:p>
@@ -9615,6 +10062,119 @@
     </w:lvl>
   </w:abstractNum>
   <w:abstractNum w:abstractNumId="16" w15:restartNumberingAfterBreak="0">
+    <w:nsid w:val="414237D0"/>
+    <w:multiLevelType w:val="hybridMultilevel"/>
+    <w:tmpl w:val="5C2A2D6E"/>
+    <w:lvl w:ilvl="0" w:tplc="04210001">
+      <w:start w:val="1"/>
+      <w:numFmt w:val="bullet"/>
+      <w:lvlText w:val=""/>
+      <w:lvlJc w:val="left"/>
+      <w:pPr>
+        <w:ind w:left="360" w:hanging="360"/>
+      </w:pPr>
+      <w:rPr>
+        <w:rFonts w:ascii="Symbol" w:hAnsi="Symbol" w:hint="default"/>
+      </w:rPr>
+    </w:lvl>
+    <w:lvl w:ilvl="1" w:tplc="04210003" w:tentative="1">
+      <w:start w:val="1"/>
+      <w:numFmt w:val="bullet"/>
+      <w:lvlText w:val="o"/>
+      <w:lvlJc w:val="left"/>
+      <w:pPr>
+        <w:ind w:left="1080" w:hanging="360"/>
+      </w:pPr>
+      <w:rPr>
+        <w:rFonts w:ascii="Courier New" w:hAnsi="Courier New" w:cs="Courier New" w:hint="default"/>
+      </w:rPr>
+    </w:lvl>
+    <w:lvl w:ilvl="2" w:tplc="04210005" w:tentative="1">
+      <w:start w:val="1"/>
+      <w:numFmt w:val="bullet"/>
+      <w:lvlText w:val=""/>
+      <w:lvlJc w:val="left"/>
+      <w:pPr>
+        <w:ind w:left="1800" w:hanging="360"/>
+      </w:pPr>
+      <w:rPr>
+        <w:rFonts w:ascii="Wingdings" w:hAnsi="Wingdings" w:hint="default"/>
+      </w:rPr>
+    </w:lvl>
+    <w:lvl w:ilvl="3" w:tplc="04210001" w:tentative="1">
+      <w:start w:val="1"/>
+      <w:numFmt w:val="bullet"/>
+      <w:lvlText w:val=""/>
+      <w:lvlJc w:val="left"/>
+      <w:pPr>
+        <w:ind w:left="2520" w:hanging="360"/>
+      </w:pPr>
+      <w:rPr>
+        <w:rFonts w:ascii="Symbol" w:hAnsi="Symbol" w:hint="default"/>
+      </w:rPr>
+    </w:lvl>
+    <w:lvl w:ilvl="4" w:tplc="04210003" w:tentative="1">
+      <w:start w:val="1"/>
+      <w:numFmt w:val="bullet"/>
+      <w:lvlText w:val="o"/>
+      <w:lvlJc w:val="left"/>
+      <w:pPr>
+        <w:ind w:left="3240" w:hanging="360"/>
+      </w:pPr>
+      <w:rPr>
+        <w:rFonts w:ascii="Courier New" w:hAnsi="Courier New" w:cs="Courier New" w:hint="default"/>
+      </w:rPr>
+    </w:lvl>
+    <w:lvl w:ilvl="5" w:tplc="04210005" w:tentative="1">
+      <w:start w:val="1"/>
+      <w:numFmt w:val="bullet"/>
+      <w:lvlText w:val=""/>
+      <w:lvlJc w:val="left"/>
+      <w:pPr>
+        <w:ind w:left="3960" w:hanging="360"/>
+      </w:pPr>
+      <w:rPr>
+        <w:rFonts w:ascii="Wingdings" w:hAnsi="Wingdings" w:hint="default"/>
+      </w:rPr>
+    </w:lvl>
+    <w:lvl w:ilvl="6" w:tplc="04210001" w:tentative="1">
+      <w:start w:val="1"/>
+      <w:numFmt w:val="bullet"/>
+      <w:lvlText w:val=""/>
+      <w:lvlJc w:val="left"/>
+      <w:pPr>
+        <w:ind w:left="4680" w:hanging="360"/>
+      </w:pPr>
+      <w:rPr>
+        <w:rFonts w:ascii="Symbol" w:hAnsi="Symbol" w:hint="default"/>
+      </w:rPr>
+    </w:lvl>
+    <w:lvl w:ilvl="7" w:tplc="04210003" w:tentative="1">
+      <w:start w:val="1"/>
+      <w:numFmt w:val="bullet"/>
+      <w:lvlText w:val="o"/>
+      <w:lvlJc w:val="left"/>
+      <w:pPr>
+        <w:ind w:left="5400" w:hanging="360"/>
+      </w:pPr>
+      <w:rPr>
+        <w:rFonts w:ascii="Courier New" w:hAnsi="Courier New" w:cs="Courier New" w:hint="default"/>
+      </w:rPr>
+    </w:lvl>
+    <w:lvl w:ilvl="8" w:tplc="04210005" w:tentative="1">
+      <w:start w:val="1"/>
+      <w:numFmt w:val="bullet"/>
+      <w:lvlText w:val=""/>
+      <w:lvlJc w:val="left"/>
+      <w:pPr>
+        <w:ind w:left="6120" w:hanging="360"/>
+      </w:pPr>
+      <w:rPr>
+        <w:rFonts w:ascii="Wingdings" w:hAnsi="Wingdings" w:hint="default"/>
+      </w:rPr>
+    </w:lvl>
+  </w:abstractNum>
+  <w:abstractNum w:abstractNumId="17" w15:restartNumberingAfterBreak="0">
     <w:nsid w:val="45434F48"/>
     <w:multiLevelType w:val="hybridMultilevel"/>
     <w:tmpl w:val="914CA0D8"/>
@@ -9726,7 +10286,7 @@
       </w:rPr>
     </w:lvl>
   </w:abstractNum>
-  <w:abstractNum w:abstractNumId="17" w15:restartNumberingAfterBreak="0">
+  <w:abstractNum w:abstractNumId="18" w15:restartNumberingAfterBreak="0">
     <w:nsid w:val="45F63AA1"/>
     <w:multiLevelType w:val="hybridMultilevel"/>
     <w:tmpl w:val="E4F083DE"/>
@@ -9812,7 +10372,7 @@
       </w:pPr>
     </w:lvl>
   </w:abstractNum>
-  <w:abstractNum w:abstractNumId="18" w15:restartNumberingAfterBreak="0">
+  <w:abstractNum w:abstractNumId="19" w15:restartNumberingAfterBreak="0">
     <w:nsid w:val="4A362FE6"/>
     <w:multiLevelType w:val="hybridMultilevel"/>
     <w:tmpl w:val="692C5E86"/>
@@ -9898,7 +10458,7 @@
       </w:pPr>
     </w:lvl>
   </w:abstractNum>
-  <w:abstractNum w:abstractNumId="19" w15:restartNumberingAfterBreak="0">
+  <w:abstractNum w:abstractNumId="20" w15:restartNumberingAfterBreak="0">
     <w:nsid w:val="4C5758EA"/>
     <w:multiLevelType w:val="hybridMultilevel"/>
     <w:tmpl w:val="2F02D362"/>
@@ -9987,7 +10547,7 @@
       </w:pPr>
     </w:lvl>
   </w:abstractNum>
-  <w:abstractNum w:abstractNumId="20" w15:restartNumberingAfterBreak="0">
+  <w:abstractNum w:abstractNumId="21" w15:restartNumberingAfterBreak="0">
     <w:nsid w:val="4EE27D1C"/>
     <w:multiLevelType w:val="hybridMultilevel"/>
     <w:tmpl w:val="FB12900A"/>
@@ -10073,7 +10633,7 @@
       </w:pPr>
     </w:lvl>
   </w:abstractNum>
-  <w:abstractNum w:abstractNumId="21" w15:restartNumberingAfterBreak="0">
+  <w:abstractNum w:abstractNumId="22" w15:restartNumberingAfterBreak="0">
     <w:nsid w:val="53A23794"/>
     <w:multiLevelType w:val="hybridMultilevel"/>
     <w:tmpl w:val="4FDE65F6"/>
@@ -10186,7 +10746,7 @@
       </w:rPr>
     </w:lvl>
   </w:abstractNum>
-  <w:abstractNum w:abstractNumId="22" w15:restartNumberingAfterBreak="0">
+  <w:abstractNum w:abstractNumId="23" w15:restartNumberingAfterBreak="0">
     <w:nsid w:val="56B17B59"/>
     <w:multiLevelType w:val="hybridMultilevel"/>
     <w:tmpl w:val="C11869D4"/>
@@ -10299,7 +10859,7 @@
       </w:rPr>
     </w:lvl>
   </w:abstractNum>
-  <w:abstractNum w:abstractNumId="23" w15:restartNumberingAfterBreak="0">
+  <w:abstractNum w:abstractNumId="24" w15:restartNumberingAfterBreak="0">
     <w:nsid w:val="620818DF"/>
     <w:multiLevelType w:val="hybridMultilevel"/>
     <w:tmpl w:val="A94E896E"/>
@@ -10412,7 +10972,7 @@
       </w:rPr>
     </w:lvl>
   </w:abstractNum>
-  <w:abstractNum w:abstractNumId="24" w15:restartNumberingAfterBreak="0">
+  <w:abstractNum w:abstractNumId="25" w15:restartNumberingAfterBreak="0">
     <w:nsid w:val="673F2280"/>
     <w:multiLevelType w:val="hybridMultilevel"/>
     <w:tmpl w:val="07CC6FEE"/>
@@ -10525,7 +11085,7 @@
       </w:rPr>
     </w:lvl>
   </w:abstractNum>
-  <w:abstractNum w:abstractNumId="25" w15:restartNumberingAfterBreak="0">
+  <w:abstractNum w:abstractNumId="26" w15:restartNumberingAfterBreak="0">
     <w:nsid w:val="68252B2A"/>
     <w:multiLevelType w:val="hybridMultilevel"/>
     <w:tmpl w:val="32C4FCB4"/>
@@ -10638,7 +11198,7 @@
       </w:rPr>
     </w:lvl>
   </w:abstractNum>
-  <w:abstractNum w:abstractNumId="26" w15:restartNumberingAfterBreak="0">
+  <w:abstractNum w:abstractNumId="27" w15:restartNumberingAfterBreak="0">
     <w:nsid w:val="68BC342A"/>
     <w:multiLevelType w:val="hybridMultilevel"/>
     <w:tmpl w:val="3012AC96"/>
@@ -10753,7 +11313,7 @@
       </w:rPr>
     </w:lvl>
   </w:abstractNum>
-  <w:abstractNum w:abstractNumId="27" w15:restartNumberingAfterBreak="0">
+  <w:abstractNum w:abstractNumId="28" w15:restartNumberingAfterBreak="0">
     <w:nsid w:val="694B3087"/>
     <w:multiLevelType w:val="hybridMultilevel"/>
     <w:tmpl w:val="04D6D6CA"/>
@@ -10842,7 +11402,7 @@
       </w:pPr>
     </w:lvl>
   </w:abstractNum>
-  <w:abstractNum w:abstractNumId="28" w15:restartNumberingAfterBreak="0">
+  <w:abstractNum w:abstractNumId="29" w15:restartNumberingAfterBreak="0">
     <w:nsid w:val="6BC77FCB"/>
     <w:multiLevelType w:val="hybridMultilevel"/>
     <w:tmpl w:val="C44E8CFE"/>
@@ -10955,7 +11515,93 @@
       </w:rPr>
     </w:lvl>
   </w:abstractNum>
-  <w:abstractNum w:abstractNumId="29" w15:restartNumberingAfterBreak="0">
+  <w:abstractNum w:abstractNumId="30" w15:restartNumberingAfterBreak="0">
+    <w:nsid w:val="6E6B5E69"/>
+    <w:multiLevelType w:val="hybridMultilevel"/>
+    <w:tmpl w:val="5CE654D2"/>
+    <w:lvl w:ilvl="0" w:tplc="38090017">
+      <w:start w:val="1"/>
+      <w:numFmt w:val="lowerLetter"/>
+      <w:lvlText w:val="%1)"/>
+      <w:lvlJc w:val="left"/>
+      <w:pPr>
+        <w:ind w:left="720" w:hanging="360"/>
+      </w:pPr>
+    </w:lvl>
+    <w:lvl w:ilvl="1" w:tplc="04210019" w:tentative="1">
+      <w:start w:val="1"/>
+      <w:numFmt w:val="lowerLetter"/>
+      <w:lvlText w:val="%2."/>
+      <w:lvlJc w:val="left"/>
+      <w:pPr>
+        <w:ind w:left="1440" w:hanging="360"/>
+      </w:pPr>
+    </w:lvl>
+    <w:lvl w:ilvl="2" w:tplc="0421001B" w:tentative="1">
+      <w:start w:val="1"/>
+      <w:numFmt w:val="lowerRoman"/>
+      <w:lvlText w:val="%3."/>
+      <w:lvlJc w:val="right"/>
+      <w:pPr>
+        <w:ind w:left="2160" w:hanging="180"/>
+      </w:pPr>
+    </w:lvl>
+    <w:lvl w:ilvl="3" w:tplc="0421000F" w:tentative="1">
+      <w:start w:val="1"/>
+      <w:numFmt w:val="decimal"/>
+      <w:lvlText w:val="%4."/>
+      <w:lvlJc w:val="left"/>
+      <w:pPr>
+        <w:ind w:left="2880" w:hanging="360"/>
+      </w:pPr>
+    </w:lvl>
+    <w:lvl w:ilvl="4" w:tplc="04210019" w:tentative="1">
+      <w:start w:val="1"/>
+      <w:numFmt w:val="lowerLetter"/>
+      <w:lvlText w:val="%5."/>
+      <w:lvlJc w:val="left"/>
+      <w:pPr>
+        <w:ind w:left="3600" w:hanging="360"/>
+      </w:pPr>
+    </w:lvl>
+    <w:lvl w:ilvl="5" w:tplc="0421001B" w:tentative="1">
+      <w:start w:val="1"/>
+      <w:numFmt w:val="lowerRoman"/>
+      <w:lvlText w:val="%6."/>
+      <w:lvlJc w:val="right"/>
+      <w:pPr>
+        <w:ind w:left="4320" w:hanging="180"/>
+      </w:pPr>
+    </w:lvl>
+    <w:lvl w:ilvl="6" w:tplc="0421000F" w:tentative="1">
+      <w:start w:val="1"/>
+      <w:numFmt w:val="decimal"/>
+      <w:lvlText w:val="%7."/>
+      <w:lvlJc w:val="left"/>
+      <w:pPr>
+        <w:ind w:left="5040" w:hanging="360"/>
+      </w:pPr>
+    </w:lvl>
+    <w:lvl w:ilvl="7" w:tplc="04210019" w:tentative="1">
+      <w:start w:val="1"/>
+      <w:numFmt w:val="lowerLetter"/>
+      <w:lvlText w:val="%8."/>
+      <w:lvlJc w:val="left"/>
+      <w:pPr>
+        <w:ind w:left="5760" w:hanging="360"/>
+      </w:pPr>
+    </w:lvl>
+    <w:lvl w:ilvl="8" w:tplc="0421001B" w:tentative="1">
+      <w:start w:val="1"/>
+      <w:numFmt w:val="lowerRoman"/>
+      <w:lvlText w:val="%9."/>
+      <w:lvlJc w:val="right"/>
+      <w:pPr>
+        <w:ind w:left="6480" w:hanging="180"/>
+      </w:pPr>
+    </w:lvl>
+  </w:abstractNum>
+  <w:abstractNum w:abstractNumId="31" w15:restartNumberingAfterBreak="0">
     <w:nsid w:val="76FE4A01"/>
     <w:multiLevelType w:val="hybridMultilevel"/>
     <w:tmpl w:val="740E9E8C"/>
@@ -11068,7 +11714,93 @@
       </w:rPr>
     </w:lvl>
   </w:abstractNum>
-  <w:abstractNum w:abstractNumId="30" w15:restartNumberingAfterBreak="0">
+  <w:abstractNum w:abstractNumId="32" w15:restartNumberingAfterBreak="0">
+    <w:nsid w:val="772B04CF"/>
+    <w:multiLevelType w:val="hybridMultilevel"/>
+    <w:tmpl w:val="6E4838A4"/>
+    <w:lvl w:ilvl="0" w:tplc="38090017">
+      <w:start w:val="1"/>
+      <w:numFmt w:val="lowerLetter"/>
+      <w:lvlText w:val="%1)"/>
+      <w:lvlJc w:val="left"/>
+      <w:pPr>
+        <w:ind w:left="720" w:hanging="360"/>
+      </w:pPr>
+    </w:lvl>
+    <w:lvl w:ilvl="1" w:tplc="04210019" w:tentative="1">
+      <w:start w:val="1"/>
+      <w:numFmt w:val="lowerLetter"/>
+      <w:lvlText w:val="%2."/>
+      <w:lvlJc w:val="left"/>
+      <w:pPr>
+        <w:ind w:left="1440" w:hanging="360"/>
+      </w:pPr>
+    </w:lvl>
+    <w:lvl w:ilvl="2" w:tplc="0421001B" w:tentative="1">
+      <w:start w:val="1"/>
+      <w:numFmt w:val="lowerRoman"/>
+      <w:lvlText w:val="%3."/>
+      <w:lvlJc w:val="right"/>
+      <w:pPr>
+        <w:ind w:left="2160" w:hanging="180"/>
+      </w:pPr>
+    </w:lvl>
+    <w:lvl w:ilvl="3" w:tplc="0421000F" w:tentative="1">
+      <w:start w:val="1"/>
+      <w:numFmt w:val="decimal"/>
+      <w:lvlText w:val="%4."/>
+      <w:lvlJc w:val="left"/>
+      <w:pPr>
+        <w:ind w:left="2880" w:hanging="360"/>
+      </w:pPr>
+    </w:lvl>
+    <w:lvl w:ilvl="4" w:tplc="04210019" w:tentative="1">
+      <w:start w:val="1"/>
+      <w:numFmt w:val="lowerLetter"/>
+      <w:lvlText w:val="%5."/>
+      <w:lvlJc w:val="left"/>
+      <w:pPr>
+        <w:ind w:left="3600" w:hanging="360"/>
+      </w:pPr>
+    </w:lvl>
+    <w:lvl w:ilvl="5" w:tplc="0421001B" w:tentative="1">
+      <w:start w:val="1"/>
+      <w:numFmt w:val="lowerRoman"/>
+      <w:lvlText w:val="%6."/>
+      <w:lvlJc w:val="right"/>
+      <w:pPr>
+        <w:ind w:left="4320" w:hanging="180"/>
+      </w:pPr>
+    </w:lvl>
+    <w:lvl w:ilvl="6" w:tplc="0421000F" w:tentative="1">
+      <w:start w:val="1"/>
+      <w:numFmt w:val="decimal"/>
+      <w:lvlText w:val="%7."/>
+      <w:lvlJc w:val="left"/>
+      <w:pPr>
+        <w:ind w:left="5040" w:hanging="360"/>
+      </w:pPr>
+    </w:lvl>
+    <w:lvl w:ilvl="7" w:tplc="04210019" w:tentative="1">
+      <w:start w:val="1"/>
+      <w:numFmt w:val="lowerLetter"/>
+      <w:lvlText w:val="%8."/>
+      <w:lvlJc w:val="left"/>
+      <w:pPr>
+        <w:ind w:left="5760" w:hanging="360"/>
+      </w:pPr>
+    </w:lvl>
+    <w:lvl w:ilvl="8" w:tplc="0421001B" w:tentative="1">
+      <w:start w:val="1"/>
+      <w:numFmt w:val="lowerRoman"/>
+      <w:lvlText w:val="%9."/>
+      <w:lvlJc w:val="right"/>
+      <w:pPr>
+        <w:ind w:left="6480" w:hanging="180"/>
+      </w:pPr>
+    </w:lvl>
+  </w:abstractNum>
+  <w:abstractNum w:abstractNumId="33" w15:restartNumberingAfterBreak="0">
     <w:nsid w:val="7DBE2CC4"/>
     <w:multiLevelType w:val="hybridMultilevel"/>
     <w:tmpl w:val="2580FE2C"/>
@@ -11181,7 +11913,7 @@
       </w:rPr>
     </w:lvl>
   </w:abstractNum>
-  <w:abstractNum w:abstractNumId="31" w15:restartNumberingAfterBreak="0">
+  <w:abstractNum w:abstractNumId="34" w15:restartNumberingAfterBreak="0">
     <w:nsid w:val="7E264DFF"/>
     <w:multiLevelType w:val="hybridMultilevel"/>
     <w:tmpl w:val="A774BBF2"/>
@@ -11274,10 +12006,10 @@
     <w:abstractNumId w:val="4"/>
   </w:num>
   <w:num w:numId="2" w16cid:durableId="4988339">
-    <w:abstractNumId w:val="29"/>
+    <w:abstractNumId w:val="31"/>
   </w:num>
   <w:num w:numId="3" w16cid:durableId="455175936">
-    <w:abstractNumId w:val="26"/>
+    <w:abstractNumId w:val="27"/>
   </w:num>
   <w:num w:numId="4" w16cid:durableId="1639411212">
     <w:abstractNumId w:val="0"/>
@@ -11286,16 +12018,16 @@
     <w:abstractNumId w:val="1"/>
   </w:num>
   <w:num w:numId="6" w16cid:durableId="1146624987">
-    <w:abstractNumId w:val="20"/>
+    <w:abstractNumId w:val="21"/>
   </w:num>
   <w:num w:numId="7" w16cid:durableId="1119301594">
-    <w:abstractNumId w:val="30"/>
+    <w:abstractNumId w:val="33"/>
   </w:num>
   <w:num w:numId="8" w16cid:durableId="1145974405">
-    <w:abstractNumId w:val="31"/>
+    <w:abstractNumId w:val="34"/>
   </w:num>
   <w:num w:numId="9" w16cid:durableId="2089032634">
-    <w:abstractNumId w:val="22"/>
+    <w:abstractNumId w:val="23"/>
   </w:num>
   <w:num w:numId="10" w16cid:durableId="585112301">
     <w:abstractNumId w:val="6"/>
@@ -11304,13 +12036,13 @@
     <w:abstractNumId w:val="12"/>
   </w:num>
   <w:num w:numId="12" w16cid:durableId="1826050377">
-    <w:abstractNumId w:val="21"/>
+    <w:abstractNumId w:val="22"/>
   </w:num>
   <w:num w:numId="13" w16cid:durableId="1448236774">
     <w:abstractNumId w:val="3"/>
   </w:num>
   <w:num w:numId="14" w16cid:durableId="1268150235">
-    <w:abstractNumId w:val="28"/>
+    <w:abstractNumId w:val="29"/>
   </w:num>
   <w:num w:numId="15" w16cid:durableId="1133448223">
     <w:abstractNumId w:val="14"/>
@@ -11322,7 +12054,7 @@
     <w:abstractNumId w:val="9"/>
   </w:num>
   <w:num w:numId="18" w16cid:durableId="699597445">
-    <w:abstractNumId w:val="17"/>
+    <w:abstractNumId w:val="18"/>
   </w:num>
   <w:num w:numId="19" w16cid:durableId="83500902">
     <w:abstractNumId w:val="8"/>
@@ -11331,7 +12063,7 @@
     <w:abstractNumId w:val="5"/>
   </w:num>
   <w:num w:numId="21" w16cid:durableId="1084716909">
-    <w:abstractNumId w:val="19"/>
+    <w:abstractNumId w:val="20"/>
   </w:num>
   <w:num w:numId="22" w16cid:durableId="139152206">
     <w:abstractNumId w:val="15"/>
@@ -11340,13 +12072,13 @@
     <w:abstractNumId w:val="2"/>
   </w:num>
   <w:num w:numId="24" w16cid:durableId="485829229">
-    <w:abstractNumId w:val="23"/>
+    <w:abstractNumId w:val="24"/>
   </w:num>
   <w:num w:numId="25" w16cid:durableId="1735814090">
-    <w:abstractNumId w:val="27"/>
+    <w:abstractNumId w:val="28"/>
   </w:num>
   <w:num w:numId="26" w16cid:durableId="1612712004">
-    <w:abstractNumId w:val="18"/>
+    <w:abstractNumId w:val="19"/>
   </w:num>
   <w:num w:numId="27" w16cid:durableId="617109066">
     <w:abstractNumId w:val="7"/>
@@ -11355,16 +12087,25 @@
     <w:abstractNumId w:val="13"/>
   </w:num>
   <w:num w:numId="29" w16cid:durableId="784160402">
-    <w:abstractNumId w:val="25"/>
+    <w:abstractNumId w:val="26"/>
   </w:num>
   <w:num w:numId="30" w16cid:durableId="321664105">
     <w:abstractNumId w:val="11"/>
   </w:num>
   <w:num w:numId="31" w16cid:durableId="1328939374">
-    <w:abstractNumId w:val="24"/>
+    <w:abstractNumId w:val="25"/>
   </w:num>
   <w:num w:numId="32" w16cid:durableId="1454979881">
+    <w:abstractNumId w:val="17"/>
+  </w:num>
+  <w:num w:numId="33" w16cid:durableId="1950819505">
     <w:abstractNumId w:val="16"/>
+  </w:num>
+  <w:num w:numId="34" w16cid:durableId="1921209552">
+    <w:abstractNumId w:val="32"/>
+  </w:num>
+  <w:num w:numId="35" w16cid:durableId="1301691425">
+    <w:abstractNumId w:val="30"/>
   </w:num>
 </w:numbering>
 </file>
@@ -11817,6 +12558,7 @@
   <w:style w:type="character" w:default="1" w:styleId="DefaultParagraphFont">
     <w:name w:val="Default Paragraph Font"/>
     <w:uiPriority w:val="1"/>
+    <w:semiHidden/>
     <w:unhideWhenUsed/>
   </w:style>
   <w:style w:type="table" w:default="1" w:styleId="TableNormal">
@@ -12780,6 +13522,7 @@
     <w:rsid w:val="00D40605"/>
     <w:rsid w:val="00DC73DC"/>
     <w:rsid w:val="00E83E36"/>
+    <w:rsid w:val="00F302BF"/>
     <w:rsid w:val="00F66FDB"/>
   </w:rsids>
   <m:mathPr>
@@ -13534,28 +14277,6 @@
 </file>
 
 <file path=customXml/item1.xml><?xml version="1.0" encoding="utf-8"?>
-<b:Sources xmlns:b="http://schemas.openxmlformats.org/officeDocument/2006/bibliography" xmlns="http://schemas.openxmlformats.org/officeDocument/2006/bibliography" SelectedStyle="\TURABIAN.XSL" StyleName="Turabian" Version="6"/>
-</file>
-
-<file path=customXml/item2.xml><?xml version="1.0" encoding="utf-8"?>
-<p:properties xmlns:p="http://schemas.microsoft.com/office/2006/metadata/properties" xmlns:xsi="http://www.w3.org/2001/XMLSchema-instance" xmlns:pc="http://schemas.microsoft.com/office/infopath/2007/PartnerControls">
-  <documentManagement>
-    <Status xmlns="71af3243-3dd4-4a8d-8c0d-dd76da1f02a5">Not started</Status>
-    <MediaServiceKeyPoints xmlns="71af3243-3dd4-4a8d-8c0d-dd76da1f02a5" xsi:nil="true"/>
-  </documentManagement>
-</p:properties>
-</file>
-
-<file path=customXml/item3.xml><?xml version="1.0" encoding="utf-8"?>
-<?mso-contentType ?>
-<FormTemplates xmlns="http://schemas.microsoft.com/sharepoint/v3/contenttype/forms">
-  <Display>DocumentLibraryForm</Display>
-  <Edit>DocumentLibraryForm</Edit>
-  <New>DocumentLibraryForm</New>
-</FormTemplates>
-</file>
-
-<file path=customXml/item4.xml><?xml version="1.0" encoding="utf-8"?>
 <ct:contentTypeSchema xmlns:ct="http://schemas.microsoft.com/office/2006/metadata/contentType" xmlns:ma="http://schemas.microsoft.com/office/2006/metadata/properties/metaAttributes" ct:_="" ma:_="" ma:contentTypeName="Document" ma:contentTypeID="0x01010079F111ED35F8CC479449609E8A0923A6" ma:contentTypeVersion="12" ma:contentTypeDescription="Create a new document." ma:contentTypeScope="" ma:versionID="426e97fa315356fffbdcd9876fe988c2">
   <xsd:schema xmlns:xsd="http://www.w3.org/2001/XMLSchema" xmlns:xs="http://www.w3.org/2001/XMLSchema" xmlns:p="http://schemas.microsoft.com/office/2006/metadata/properties" xmlns:ns2="71af3243-3dd4-4a8d-8c0d-dd76da1f02a5" xmlns:ns3="16c05727-aa75-4e4a-9b5f-8a80a1165891" targetNamespace="http://schemas.microsoft.com/office/2006/metadata/properties" ma:root="true" ma:fieldsID="14b8f0def80e6d70ce3def20c90759ae" ns2:_="" ns3:_="">
     <xsd:import namespace="71af3243-3dd4-4a8d-8c0d-dd76da1f02a5"/>
@@ -13776,33 +14497,29 @@
 </ct:contentTypeSchema>
 </file>
 
-<file path=customXml/itemProps1.xml><?xml version="1.0" encoding="utf-8"?>
-<ds:datastoreItem xmlns:ds="http://schemas.openxmlformats.org/officeDocument/2006/customXml" ds:itemID="{DDFD2183-E5C6-41AB-B475-FEC325927D60}">
-  <ds:schemaRefs>
-    <ds:schemaRef ds:uri="http://schemas.openxmlformats.org/officeDocument/2006/bibliography"/>
-  </ds:schemaRefs>
-</ds:datastoreItem>
+<file path=customXml/item2.xml><?xml version="1.0" encoding="utf-8"?>
+<?mso-contentType ?>
+<FormTemplates xmlns="http://schemas.microsoft.com/sharepoint/v3/contenttype/forms">
+  <Display>DocumentLibraryForm</Display>
+  <Edit>DocumentLibraryForm</Edit>
+  <New>DocumentLibraryForm</New>
+</FormTemplates>
 </file>
 
-<file path=customXml/itemProps2.xml><?xml version="1.0" encoding="utf-8"?>
-<ds:datastoreItem xmlns:ds="http://schemas.openxmlformats.org/officeDocument/2006/customXml" ds:itemID="{9635B084-AF06-459E-9FF3-A8531B9F619E}">
-  <ds:schemaRefs>
-    <ds:schemaRef ds:uri="http://schemas.microsoft.com/office/2006/metadata/properties"/>
-    <ds:schemaRef ds:uri="http://schemas.microsoft.com/office/infopath/2007/PartnerControls"/>
-    <ds:schemaRef ds:uri="71af3243-3dd4-4a8d-8c0d-dd76da1f02a5"/>
-  </ds:schemaRefs>
-</ds:datastoreItem>
+<file path=customXml/item3.xml><?xml version="1.0" encoding="utf-8"?>
+<b:Sources xmlns:b="http://schemas.openxmlformats.org/officeDocument/2006/bibliography" xmlns="http://schemas.openxmlformats.org/officeDocument/2006/bibliography" SelectedStyle="\TURABIAN.XSL" StyleName="Turabian" Version="6"/>
 </file>
 
-<file path=customXml/itemProps3.xml><?xml version="1.0" encoding="utf-8"?>
-<ds:datastoreItem xmlns:ds="http://schemas.openxmlformats.org/officeDocument/2006/customXml" ds:itemID="{444753A9-7506-4DF0-8436-029231F1843F}">
-  <ds:schemaRefs>
-    <ds:schemaRef ds:uri="http://schemas.microsoft.com/sharepoint/v3/contenttype/forms"/>
-  </ds:schemaRefs>
-</ds:datastoreItem>
+<file path=customXml/item4.xml><?xml version="1.0" encoding="utf-8"?>
+<p:properties xmlns:p="http://schemas.microsoft.com/office/2006/metadata/properties" xmlns:xsi="http://www.w3.org/2001/XMLSchema-instance" xmlns:pc="http://schemas.microsoft.com/office/infopath/2007/PartnerControls">
+  <documentManagement>
+    <Status xmlns="71af3243-3dd4-4a8d-8c0d-dd76da1f02a5">Not started</Status>
+    <MediaServiceKeyPoints xmlns="71af3243-3dd4-4a8d-8c0d-dd76da1f02a5" xsi:nil="true"/>
+  </documentManagement>
+</p:properties>
 </file>
 
-<file path=customXml/itemProps4.xml><?xml version="1.0" encoding="utf-8"?>
+<file path=customXml/itemProps1.xml><?xml version="1.0" encoding="utf-8"?>
 <ds:datastoreItem xmlns:ds="http://schemas.openxmlformats.org/officeDocument/2006/customXml" ds:itemID="{C9086043-D45D-406A-9F14-16186BC2F35B}">
   <ds:schemaRefs>
     <ds:schemaRef ds:uri="http://schemas.microsoft.com/office/2006/metadata/contentType"/>
@@ -13819,4 +14536,30 @@
     <ds:schemaRef ds:uri="http://schemas.microsoft.com/internal/obd"/>
   </ds:schemaRefs>
 </ds:datastoreItem>
+</file>
+
+<file path=customXml/itemProps2.xml><?xml version="1.0" encoding="utf-8"?>
+<ds:datastoreItem xmlns:ds="http://schemas.openxmlformats.org/officeDocument/2006/customXml" ds:itemID="{444753A9-7506-4DF0-8436-029231F1843F}">
+  <ds:schemaRefs>
+    <ds:schemaRef ds:uri="http://schemas.microsoft.com/sharepoint/v3/contenttype/forms"/>
+  </ds:schemaRefs>
+</ds:datastoreItem>
+</file>
+
+<file path=customXml/itemProps3.xml><?xml version="1.0" encoding="utf-8"?>
+<ds:datastoreItem xmlns:ds="http://schemas.openxmlformats.org/officeDocument/2006/customXml" ds:itemID="{DDFD2183-E5C6-41AB-B475-FEC325927D60}">
+  <ds:schemaRefs>
+    <ds:schemaRef ds:uri="http://schemas.openxmlformats.org/officeDocument/2006/bibliography"/>
+  </ds:schemaRefs>
+</ds:datastoreItem>
+</file>
+
+<file path=customXml/itemProps4.xml><?xml version="1.0" encoding="utf-8"?>
+<ds:datastoreItem xmlns:ds="http://schemas.openxmlformats.org/officeDocument/2006/customXml" ds:itemID="{9635B084-AF06-459E-9FF3-A8531B9F619E}">
+  <ds:schemaRefs>
+    <ds:schemaRef ds:uri="http://schemas.microsoft.com/office/2006/metadata/properties"/>
+    <ds:schemaRef ds:uri="http://schemas.microsoft.com/office/infopath/2007/PartnerControls"/>
+    <ds:schemaRef ds:uri="71af3243-3dd4-4a8d-8c0d-dd76da1f02a5"/>
+  </ds:schemaRefs>
+</ds:datastoreItem>
 </file>
</xml_diff>